<commit_message>
/ ‘RPG-Table Top/Pathfinder/Drew-MarchWest/Wandering Spirit Spell List (L1-4).docx’
</commit_message>
<xml_diff>
--- a/RPG-Table Top/Pathfinder/Drew-MarchWest/Wandering Spirit Spell List (L1-4).docx
+++ b/RPG-Table Top/Pathfinder/Drew-MarchWest/Wandering Spirit Spell List (L1-4).docx
@@ -1,6 +1,6 @@
 
 <file path=word/document.xml><?xml version="1.0" encoding="utf-8"?>
-<w:document xmlns:ve="http://schemas.openxmlformats.org/markup-compatibility/2006" xmlns:o="urn:schemas-microsoft-com:office:office" xmlns:r="http://schemas.openxmlformats.org/officeDocument/2006/relationships" xmlns:m="http://schemas.openxmlformats.org/officeDocument/2006/math" xmlns:v="urn:schemas-microsoft-com:vml" xmlns:wp="http://schemas.openxmlformats.org/drawingml/2006/wordprocessingDrawing" xmlns:w10="urn:schemas-microsoft-com:office:word" xmlns:w="http://schemas.openxmlformats.org/wordprocessingml/2006/main" xmlns:wne="http://schemas.microsoft.com/office/word/2006/wordml">
+<w:document xmlns:wpc="http://schemas.microsoft.com/office/word/2010/wordprocessingCanvas" xmlns:cx="http://schemas.microsoft.com/office/drawing/2014/chartex" xmlns:cx1="http://schemas.microsoft.com/office/drawing/2015/9/8/chartex" xmlns:mc="http://schemas.openxmlformats.org/markup-compatibility/2006" xmlns:o="urn:schemas-microsoft-com:office:office" xmlns:r="http://schemas.openxmlformats.org/officeDocument/2006/relationships" xmlns:m="http://schemas.openxmlformats.org/officeDocument/2006/math" xmlns:v="urn:schemas-microsoft-com:vml" xmlns:wp14="http://schemas.microsoft.com/office/word/2010/wordprocessingDrawing" xmlns:wp="http://schemas.openxmlformats.org/drawingml/2006/wordprocessingDrawing" xmlns:w10="urn:schemas-microsoft-com:office:word" xmlns:w="http://schemas.openxmlformats.org/wordprocessingml/2006/main" xmlns:w14="http://schemas.microsoft.com/office/word/2010/wordml" xmlns:w15="http://schemas.microsoft.com/office/word/2012/wordml" xmlns:w16se="http://schemas.microsoft.com/office/word/2015/wordml/symex" xmlns:wpg="http://schemas.microsoft.com/office/word/2010/wordprocessingGroup" xmlns:wpi="http://schemas.microsoft.com/office/word/2010/wordprocessingInk" xmlns:wne="http://schemas.microsoft.com/office/word/2006/wordml" xmlns:wps="http://schemas.microsoft.com/office/word/2010/wordprocessingShape" mc:Ignorable="w14 w15 w16se wp14">
   <w:body>
     <w:tbl>
       <w:tblPr>
@@ -15,7 +15,7 @@
           <w:insideV w:val="single" w:sz="4" w:space="0" w:color="AEAAAA" w:themeColor="background2" w:themeShade="BF"/>
         </w:tblBorders>
         <w:tblLayout w:type="fixed"/>
-        <w:tblLook w:val="04A0"/>
+        <w:tblLook w:val="04A0" w:firstRow="1" w:lastRow="0" w:firstColumn="1" w:lastColumn="0" w:noHBand="0" w:noVBand="1"/>
       </w:tblPr>
       <w:tblGrid>
         <w:gridCol w:w="1525"/>
@@ -43,6 +43,8 @@
                 <w:szCs w:val="16"/>
               </w:rPr>
             </w:pPr>
+            <w:bookmarkStart w:id="0" w:name="_GoBack"/>
+            <w:bookmarkEnd w:id="0"/>
             <w:r>
               <w:rPr>
                 <w:b/>
@@ -145,23 +147,7 @@
                 <w:sz w:val="16"/>
                 <w:szCs w:val="16"/>
               </w:rPr>
-              <w:t>1 min/</w:t>
-            </w:r>
-            <w:proofErr w:type="spellStart"/>
-            <w:r>
-              <w:rPr>
-                <w:sz w:val="16"/>
-                <w:szCs w:val="16"/>
-              </w:rPr>
-              <w:t>lvl</w:t>
-            </w:r>
-            <w:proofErr w:type="spellEnd"/>
-            <w:r>
-              <w:rPr>
-                <w:sz w:val="16"/>
-                <w:szCs w:val="16"/>
-              </w:rPr>
-              <w:t xml:space="preserve">; </w:t>
+              <w:t xml:space="preserve">1 min/lvl; </w:t>
             </w:r>
           </w:p>
         </w:tc>
@@ -183,23 +169,7 @@
                 <w:sz w:val="16"/>
                 <w:szCs w:val="16"/>
               </w:rPr>
-              <w:t xml:space="preserve">Close (25 ft + 5 ft/2 </w:t>
-            </w:r>
-            <w:proofErr w:type="spellStart"/>
-            <w:r>
-              <w:rPr>
-                <w:sz w:val="16"/>
-                <w:szCs w:val="16"/>
-              </w:rPr>
-              <w:t>lvls</w:t>
-            </w:r>
-            <w:proofErr w:type="spellEnd"/>
-            <w:r>
-              <w:rPr>
-                <w:sz w:val="16"/>
-                <w:szCs w:val="16"/>
-              </w:rPr>
-              <w:t>)</w:t>
+              <w:t>Close (25 ft + 5 ft/2 lvls)</w:t>
             </w:r>
           </w:p>
         </w:tc>
@@ -294,39 +264,7 @@
                 <w:sz w:val="16"/>
                 <w:szCs w:val="16"/>
               </w:rPr>
-              <w:t xml:space="preserve">: Creature doubles in size; weight x8. +2 </w:t>
-            </w:r>
-            <w:proofErr w:type="spellStart"/>
-            <w:r>
-              <w:rPr>
-                <w:sz w:val="16"/>
-                <w:szCs w:val="16"/>
-              </w:rPr>
-              <w:t>Str</w:t>
-            </w:r>
-            <w:proofErr w:type="spellEnd"/>
-            <w:r>
-              <w:rPr>
-                <w:sz w:val="16"/>
-                <w:szCs w:val="16"/>
-              </w:rPr>
-              <w:t xml:space="preserve">, -2 </w:t>
-            </w:r>
-            <w:proofErr w:type="spellStart"/>
-            <w:r>
-              <w:rPr>
-                <w:sz w:val="16"/>
-                <w:szCs w:val="16"/>
-              </w:rPr>
-              <w:t>Dex</w:t>
-            </w:r>
-            <w:proofErr w:type="spellEnd"/>
-            <w:r>
-              <w:rPr>
-                <w:sz w:val="16"/>
-                <w:szCs w:val="16"/>
-              </w:rPr>
-              <w:t>, -1 Attack rolls, and -1 AC.</w:t>
+              <w:t>: Creature doubles in size; weight x8. +2 Str, -2 Dex, -1 Attack rolls, and -1 AC.</w:t>
             </w:r>
             <w:r>
               <w:rPr>
@@ -519,17 +457,8 @@
                 <w:sz w:val="16"/>
                 <w:szCs w:val="16"/>
               </w:rPr>
-              <w:t>Concentration + 1 Round/</w:t>
-            </w:r>
-            <w:proofErr w:type="spellStart"/>
-            <w:r>
-              <w:rPr>
-                <w:sz w:val="16"/>
-                <w:szCs w:val="16"/>
-              </w:rPr>
-              <w:t>lvl</w:t>
-            </w:r>
-            <w:proofErr w:type="spellEnd"/>
+              <w:t>Concentration + 1 Round/lvl</w:t>
+            </w:r>
           </w:p>
         </w:tc>
         <w:tc>
@@ -549,23 +478,7 @@
                 <w:sz w:val="16"/>
                 <w:szCs w:val="16"/>
               </w:rPr>
-              <w:t>Med (100ft + 10ft/</w:t>
-            </w:r>
-            <w:proofErr w:type="spellStart"/>
-            <w:r>
-              <w:rPr>
-                <w:sz w:val="16"/>
-                <w:szCs w:val="16"/>
-              </w:rPr>
-              <w:t>lvl</w:t>
-            </w:r>
-            <w:proofErr w:type="spellEnd"/>
-            <w:r>
-              <w:rPr>
-                <w:sz w:val="16"/>
-                <w:szCs w:val="16"/>
-              </w:rPr>
-              <w:t>)</w:t>
+              <w:t>Med (100ft + 10ft/lvl)</w:t>
             </w:r>
           </w:p>
         </w:tc>
@@ -617,39 +530,7 @@
                 <w:sz w:val="16"/>
                 <w:szCs w:val="16"/>
               </w:rPr>
-              <w:t>: Opaque flame. Sheet 20ft long/</w:t>
-            </w:r>
-            <w:proofErr w:type="spellStart"/>
-            <w:r>
-              <w:rPr>
-                <w:sz w:val="16"/>
-                <w:szCs w:val="16"/>
-              </w:rPr>
-              <w:t>lvl</w:t>
-            </w:r>
-            <w:proofErr w:type="spellEnd"/>
-            <w:r>
-              <w:rPr>
-                <w:sz w:val="16"/>
-                <w:szCs w:val="16"/>
-              </w:rPr>
-              <w:t xml:space="preserve"> OR Ring radius 5ft/2 </w:t>
-            </w:r>
-            <w:proofErr w:type="spellStart"/>
-            <w:r>
-              <w:rPr>
-                <w:sz w:val="16"/>
-                <w:szCs w:val="16"/>
-              </w:rPr>
-              <w:t>lvl</w:t>
-            </w:r>
-            <w:proofErr w:type="spellEnd"/>
-            <w:r>
-              <w:rPr>
-                <w:sz w:val="16"/>
-                <w:szCs w:val="16"/>
-              </w:rPr>
-              <w:t>. Either 20ft high.</w:t>
+              <w:t>: Opaque flame. Sheet 20ft long/lvl OR Ring radius 5ft/2 lvl. Either 20ft high.</w:t>
             </w:r>
             <w:r>
               <w:rPr>
@@ -1989,23 +1870,7 @@
                 <w:sz w:val="16"/>
                 <w:szCs w:val="16"/>
               </w:rPr>
-              <w:t>Medium (100 ft. + 10 ft/</w:t>
-            </w:r>
-            <w:proofErr w:type="spellStart"/>
-            <w:r>
-              <w:rPr>
-                <w:sz w:val="16"/>
-                <w:szCs w:val="16"/>
-              </w:rPr>
-              <w:t>lvl</w:t>
-            </w:r>
-            <w:proofErr w:type="spellEnd"/>
-            <w:r>
-              <w:rPr>
-                <w:sz w:val="16"/>
-                <w:szCs w:val="16"/>
-              </w:rPr>
-              <w:t>)</w:t>
+              <w:t>Medium (100 ft. + 10 ft/lvl)</w:t>
             </w:r>
           </w:p>
         </w:tc>
@@ -2281,17 +2146,8 @@
                 <w:sz w:val="16"/>
                 <w:szCs w:val="16"/>
               </w:rPr>
-              <w:t>Concentration + 1 round/</w:t>
-            </w:r>
-            <w:proofErr w:type="spellStart"/>
-            <w:r>
-              <w:rPr>
-                <w:sz w:val="16"/>
-                <w:szCs w:val="16"/>
-              </w:rPr>
-              <w:t>lvl</w:t>
-            </w:r>
-            <w:proofErr w:type="spellEnd"/>
+              <w:t>Concentration + 1 round/lvl</w:t>
+            </w:r>
           </w:p>
         </w:tc>
         <w:tc>
@@ -2310,23 +2166,7 @@
                 <w:sz w:val="16"/>
                 <w:szCs w:val="16"/>
               </w:rPr>
-              <w:t>Medium (100ft + 10/</w:t>
-            </w:r>
-            <w:proofErr w:type="spellStart"/>
-            <w:r>
-              <w:rPr>
-                <w:sz w:val="16"/>
-                <w:szCs w:val="16"/>
-              </w:rPr>
-              <w:t>lvl</w:t>
-            </w:r>
-            <w:proofErr w:type="spellEnd"/>
-            <w:r>
-              <w:rPr>
-                <w:sz w:val="16"/>
-                <w:szCs w:val="16"/>
-              </w:rPr>
-              <w:t>)</w:t>
+              <w:t>Medium (100ft + 10/lvl)</w:t>
             </w:r>
           </w:p>
         </w:tc>
@@ -2462,13 +2302,6 @@
                 <w:szCs w:val="16"/>
               </w:rPr>
               <w:br/>
-            </w:r>
-            <w:r>
-              <w:rPr>
-                <w:sz w:val="16"/>
-                <w:szCs w:val="16"/>
-              </w:rPr>
-              <w:lastRenderedPageBreak/>
               <w:t>[</w:t>
             </w:r>
             <w:r>
@@ -2616,23 +2449,7 @@
                 <w:sz w:val="16"/>
                 <w:szCs w:val="16"/>
               </w:rPr>
-              <w:t>3 Rounds/</w:t>
-            </w:r>
-            <w:proofErr w:type="spellStart"/>
-            <w:r>
-              <w:rPr>
-                <w:sz w:val="16"/>
-                <w:szCs w:val="16"/>
-              </w:rPr>
-              <w:t>lvl</w:t>
-            </w:r>
-            <w:proofErr w:type="spellEnd"/>
-            <w:r>
-              <w:rPr>
-                <w:sz w:val="16"/>
-                <w:szCs w:val="16"/>
-              </w:rPr>
-              <w:t xml:space="preserve"> (D)</w:t>
+              <w:t>3 Rounds/lvl (D)</w:t>
             </w:r>
           </w:p>
         </w:tc>
@@ -2736,23 +2553,7 @@
                 <w:sz w:val="16"/>
                 <w:szCs w:val="16"/>
               </w:rPr>
-              <w:t xml:space="preserve">: This spell functions as detect magic, except that it gives you a +10 enhancement bonus on </w:t>
-            </w:r>
-            <w:proofErr w:type="spellStart"/>
-            <w:r>
-              <w:rPr>
-                <w:sz w:val="16"/>
-                <w:szCs w:val="16"/>
-              </w:rPr>
-              <w:t>Spellcraft</w:t>
-            </w:r>
-            <w:proofErr w:type="spellEnd"/>
-            <w:r>
-              <w:rPr>
-                <w:sz w:val="16"/>
-                <w:szCs w:val="16"/>
-              </w:rPr>
-              <w:t xml:space="preserve"> checks made to identify the properties and command words of magic items in your possession. This spell does not allow you to identify artifacts.</w:t>
+              <w:t>: This spell functions as detect magic, except that it gives you a +10 enhancement bonus on Spellcraft checks made to identify the properties and command words of magic items in your possession. This spell does not allow you to identify artifacts.</w:t>
             </w:r>
             <w:r>
               <w:rPr>
@@ -2870,17 +2671,8 @@
                 <w:sz w:val="16"/>
                 <w:szCs w:val="16"/>
               </w:rPr>
-              <w:t>10 min/</w:t>
-            </w:r>
-            <w:proofErr w:type="spellStart"/>
-            <w:r>
-              <w:rPr>
-                <w:sz w:val="16"/>
-                <w:szCs w:val="16"/>
-              </w:rPr>
-              <w:t>lvl</w:t>
-            </w:r>
-            <w:proofErr w:type="spellEnd"/>
+              <w:t>10 min/lvl</w:t>
+            </w:r>
           </w:p>
         </w:tc>
         <w:tc>
@@ -3109,17 +2901,8 @@
                 <w:sz w:val="16"/>
                 <w:szCs w:val="16"/>
               </w:rPr>
-              <w:t>1 min/</w:t>
-            </w:r>
-            <w:proofErr w:type="spellStart"/>
-            <w:r>
-              <w:rPr>
-                <w:sz w:val="16"/>
-                <w:szCs w:val="16"/>
-              </w:rPr>
-              <w:t>lvl</w:t>
-            </w:r>
-            <w:proofErr w:type="spellEnd"/>
+              <w:t>1 min/lvl</w:t>
+            </w:r>
           </w:p>
         </w:tc>
         <w:tc>
@@ -3140,23 +2923,7 @@
                 <w:sz w:val="16"/>
                 <w:szCs w:val="16"/>
               </w:rPr>
-              <w:t>Long (400ft + 40ft/</w:t>
-            </w:r>
-            <w:proofErr w:type="spellStart"/>
-            <w:r>
-              <w:rPr>
-                <w:sz w:val="16"/>
-                <w:szCs w:val="16"/>
-              </w:rPr>
-              <w:t>lvl</w:t>
-            </w:r>
-            <w:proofErr w:type="spellEnd"/>
-            <w:r>
-              <w:rPr>
-                <w:sz w:val="16"/>
-                <w:szCs w:val="16"/>
-              </w:rPr>
-              <w:t>)</w:t>
+              <w:t>Long (400ft + 40ft/lvl)</w:t>
             </w:r>
           </w:p>
         </w:tc>
@@ -3208,23 +2975,7 @@
                 <w:sz w:val="16"/>
                 <w:szCs w:val="16"/>
               </w:rPr>
-              <w:t>: Circle, centered on you, with a radius of 400ft + 40ft/</w:t>
-            </w:r>
-            <w:proofErr w:type="spellStart"/>
-            <w:r>
-              <w:rPr>
-                <w:sz w:val="16"/>
-                <w:szCs w:val="16"/>
-              </w:rPr>
-              <w:t>lvl</w:t>
-            </w:r>
-            <w:proofErr w:type="spellEnd"/>
-            <w:r>
-              <w:rPr>
-                <w:sz w:val="16"/>
-                <w:szCs w:val="16"/>
-              </w:rPr>
-              <w:t>;</w:t>
+              <w:t>: Circle, centered on you, with a radius of 400ft + 40ft/lvl;</w:t>
             </w:r>
           </w:p>
           <w:p>
@@ -3287,27 +3038,7 @@
                 <w:sz w:val="16"/>
                 <w:szCs w:val="16"/>
               </w:rPr>
-              <w:t> </w:t>
-            </w:r>
-            <w:proofErr w:type="spellStart"/>
-            <w:r>
-              <w:rPr>
-                <w:i/>
-                <w:iCs/>
-                <w:sz w:val="16"/>
-                <w:szCs w:val="16"/>
-              </w:rPr>
-              <w:t>nondetection</w:t>
-            </w:r>
-            <w:proofErr w:type="spellEnd"/>
-            <w:r>
-              <w:rPr>
-                <w:i/>
-                <w:iCs/>
-                <w:sz w:val="16"/>
-                <w:szCs w:val="16"/>
-              </w:rPr>
-              <w:t> </w:t>
+              <w:t> nondetection </w:t>
             </w:r>
             <w:r>
               <w:rPr>
@@ -3520,25 +3251,7 @@
                 <w:sz w:val="16"/>
                 <w:szCs w:val="16"/>
               </w:rPr>
-              <w:t xml:space="preserve">[V,S,M (incense worth 250gp), F (four pieces of ivory worth 50 </w:t>
-            </w:r>
-            <w:proofErr w:type="spellStart"/>
-            <w:r>
-              <w:rPr>
-                <w:b/>
-                <w:sz w:val="16"/>
-                <w:szCs w:val="16"/>
-              </w:rPr>
-              <w:t>gp</w:t>
-            </w:r>
-            <w:proofErr w:type="spellEnd"/>
-            <w:r>
-              <w:rPr>
-                <w:b/>
-                <w:sz w:val="16"/>
-                <w:szCs w:val="16"/>
-              </w:rPr>
-              <w:t xml:space="preserve"> ea) TARGET</w:t>
+              <w:t>[V,S,M (incense worth 250gp), F (four pieces of ivory worth 50 gp ea) TARGET</w:t>
             </w:r>
             <w:r>
               <w:rPr>
@@ -3691,7 +3404,6 @@
                 <w:szCs w:val="16"/>
               </w:rPr>
             </w:pPr>
-            <w:proofErr w:type="spellStart"/>
             <w:r>
               <w:rPr>
                 <w:b/>
@@ -3700,7 +3412,6 @@
               </w:rPr>
               <w:t>Barkskin</w:t>
             </w:r>
-            <w:proofErr w:type="spellEnd"/>
           </w:p>
         </w:tc>
         <w:tc>
@@ -3804,17 +3515,8 @@
                 <w:sz w:val="16"/>
                 <w:szCs w:val="16"/>
               </w:rPr>
-              <w:t>1 min/</w:t>
-            </w:r>
-            <w:proofErr w:type="spellStart"/>
-            <w:r>
-              <w:rPr>
-                <w:sz w:val="16"/>
-                <w:szCs w:val="16"/>
-              </w:rPr>
-              <w:t>lvl</w:t>
-            </w:r>
-            <w:proofErr w:type="spellEnd"/>
+              <w:t>1 min/lvl</w:t>
+            </w:r>
           </w:p>
         </w:tc>
         <w:tc>
@@ -3999,17 +3701,8 @@
                 <w:sz w:val="16"/>
                 <w:szCs w:val="16"/>
               </w:rPr>
-              <w:t>2 Hours/</w:t>
-            </w:r>
-            <w:proofErr w:type="spellStart"/>
-            <w:r>
-              <w:rPr>
-                <w:sz w:val="16"/>
-                <w:szCs w:val="16"/>
-              </w:rPr>
-              <w:t>lvl</w:t>
-            </w:r>
-            <w:proofErr w:type="spellEnd"/>
+              <w:t>2 Hours/lvl</w:t>
+            </w:r>
           </w:p>
         </w:tc>
         <w:tc>
@@ -4028,23 +3721,7 @@
                 <w:sz w:val="16"/>
                 <w:szCs w:val="16"/>
               </w:rPr>
-              <w:t xml:space="preserve">Close (25ft + 5ft/2 </w:t>
-            </w:r>
-            <w:proofErr w:type="spellStart"/>
-            <w:r>
-              <w:rPr>
-                <w:sz w:val="16"/>
-                <w:szCs w:val="16"/>
-              </w:rPr>
-              <w:t>lvl</w:t>
-            </w:r>
-            <w:proofErr w:type="spellEnd"/>
-            <w:r>
-              <w:rPr>
-                <w:sz w:val="16"/>
-                <w:szCs w:val="16"/>
-              </w:rPr>
-              <w:t>)</w:t>
+              <w:t>Close (25ft + 5ft/2 lvl)</w:t>
             </w:r>
           </w:p>
         </w:tc>
@@ -4147,23 +3824,7 @@
                 <w:sz w:val="16"/>
                 <w:szCs w:val="16"/>
               </w:rPr>
-              <w:t xml:space="preserve">The area within the grove is temperate and comfortable, like that of a tiny hut, although the grove provides no illumination and provides no protection from the elements. The water in the grove's spring is clean and drinkable. Additionally, the trees provide a variety of ripe fruit, regardless of season, which acts as a </w:t>
-            </w:r>
-            <w:proofErr w:type="spellStart"/>
-            <w:r>
-              <w:rPr>
-                <w:sz w:val="16"/>
-                <w:szCs w:val="16"/>
-              </w:rPr>
-              <w:t>goodberry</w:t>
-            </w:r>
-            <w:proofErr w:type="spellEnd"/>
-            <w:r>
-              <w:rPr>
-                <w:sz w:val="16"/>
-                <w:szCs w:val="16"/>
-              </w:rPr>
-              <w:t xml:space="preserve"> spell for up to eight people. The grove is warded with an alarm spell that alerts you whenever any creature enters the area. Once the spell expires, the grove vanishes, including all fruit, water, and other materials from it, although any nourishment or healing gained from its effects remains.</w:t>
+              <w:t>The area within the grove is temperate and comfortable, like that of a tiny hut, although the grove provides no illumination and provides no protection from the elements. The water in the grove's spring is clean and drinkable. Additionally, the trees provide a variety of ripe fruit, regardless of season, which acts as a goodberry spell for up to eight people. The grove is warded with an alarm spell that alerts you whenever any creature enters the area. Once the spell expires, the grove vanishes, including all fruit, water, and other materials from it, although any nourishment or healing gained from its effects remains.</w:t>
             </w:r>
             <w:r>
               <w:rPr>
@@ -4355,17 +4016,8 @@
                 <w:sz w:val="16"/>
                 <w:szCs w:val="16"/>
               </w:rPr>
-              <w:t>1 Round/</w:t>
-            </w:r>
-            <w:proofErr w:type="spellStart"/>
-            <w:r>
-              <w:rPr>
-                <w:sz w:val="16"/>
-                <w:szCs w:val="16"/>
-              </w:rPr>
-              <w:t>lvl</w:t>
-            </w:r>
-            <w:proofErr w:type="spellEnd"/>
+              <w:t>1 Round/lvl</w:t>
+            </w:r>
           </w:p>
         </w:tc>
         <w:tc>
@@ -4386,23 +4038,7 @@
                 <w:sz w:val="16"/>
                 <w:szCs w:val="16"/>
               </w:rPr>
-              <w:t>Medium (100 ft. + 10 ft/</w:t>
-            </w:r>
-            <w:proofErr w:type="spellStart"/>
-            <w:r>
-              <w:rPr>
-                <w:sz w:val="16"/>
-                <w:szCs w:val="16"/>
-              </w:rPr>
-              <w:t>lvl</w:t>
-            </w:r>
-            <w:proofErr w:type="spellEnd"/>
-            <w:r>
-              <w:rPr>
-                <w:sz w:val="16"/>
-                <w:szCs w:val="16"/>
-              </w:rPr>
-              <w:t>)</w:t>
+              <w:t>Medium (100 ft. + 10 ft/lvl)</w:t>
             </w:r>
           </w:p>
         </w:tc>
@@ -4601,17 +4237,8 @@
                 <w:sz w:val="16"/>
                 <w:szCs w:val="16"/>
               </w:rPr>
-              <w:t>10 min/</w:t>
-            </w:r>
-            <w:proofErr w:type="spellStart"/>
-            <w:r>
-              <w:rPr>
-                <w:sz w:val="16"/>
-                <w:szCs w:val="16"/>
-              </w:rPr>
-              <w:t>lvl</w:t>
-            </w:r>
-            <w:proofErr w:type="spellEnd"/>
+              <w:t>10 min/lvl</w:t>
+            </w:r>
           </w:p>
         </w:tc>
         <w:tc>
@@ -4722,30 +4349,7 @@
                 <w:sz w:val="16"/>
                 <w:szCs w:val="16"/>
               </w:rPr>
-              <w:t xml:space="preserve"> enables you to meld your body and possessions into a single block of stone. The stone must be large enough to accommodate your body in all three dimensions. When the casting is complete, you and not more than 100 pounds of nonliving gear merge with the stone. If either condition is violated, the spell fails and is wasted.</w:t>
-            </w:r>
-          </w:p>
-          <w:p>
-            <w:pPr>
-              <w:rPr>
-                <w:sz w:val="16"/>
-                <w:szCs w:val="16"/>
-              </w:rPr>
-            </w:pPr>
-          </w:p>
-          <w:p>
-            <w:pPr>
-              <w:rPr>
-                <w:sz w:val="16"/>
-                <w:szCs w:val="16"/>
-              </w:rPr>
-            </w:pPr>
-            <w:r>
-              <w:rPr>
-                <w:sz w:val="16"/>
-                <w:szCs w:val="16"/>
-              </w:rPr>
-              <w:t xml:space="preserve">While in the stone, you remain in contact, however tenuous, with the face of the stone through which you melded. You remain aware of the passage of time and can cast spells on yourself while hiding in the stone. Nothing that goes on outside the stone can be seen, but you can still </w:t>
+              <w:t xml:space="preserve"> enables you to meld your body and possessions into a single block of stone. The stone must be large enough to </w:t>
             </w:r>
             <w:r>
               <w:rPr>
@@ -4753,7 +4357,30 @@
                 <w:szCs w:val="16"/>
               </w:rPr>
               <w:lastRenderedPageBreak/>
-              <w:t>hear what happens around you. Minor physical damage to the stone does not harm you, but its partial destruction (to the extent that you no longer fit within it) expels you and deals you 5d6 points of damage. The stone's complete destruction expels you and slays you instantly unless you make a DC 18 Fortitude save. Even if you make your save, you still take 5d6 points of damage.</w:t>
+              <w:t>accommodate your body in all three dimensions. When the casting is complete, you and not more than 100 pounds of nonliving gear merge with the stone. If either condition is violated, the spell fails and is wasted.</w:t>
+            </w:r>
+          </w:p>
+          <w:p>
+            <w:pPr>
+              <w:rPr>
+                <w:sz w:val="16"/>
+                <w:szCs w:val="16"/>
+              </w:rPr>
+            </w:pPr>
+          </w:p>
+          <w:p>
+            <w:pPr>
+              <w:rPr>
+                <w:sz w:val="16"/>
+                <w:szCs w:val="16"/>
+              </w:rPr>
+            </w:pPr>
+            <w:r>
+              <w:rPr>
+                <w:sz w:val="16"/>
+                <w:szCs w:val="16"/>
+              </w:rPr>
+              <w:t>While in the stone, you remain in contact, however tenuous, with the face of the stone through which you melded. You remain aware of the passage of time and can cast spells on yourself while hiding in the stone. Nothing that goes on outside the stone can be seen, but you can still hear what happens around you. Minor physical damage to the stone does not harm you, but its partial destruction (to the extent that you no longer fit within it) expels you and deals you 5d6 points of damage. The stone's complete destruction expels you and slays you instantly unless you make a DC 18 Fortitude save. Even if you make your save, you still take 5d6 points of damage.</w:t>
             </w:r>
           </w:p>
           <w:p>
@@ -4846,7 +4473,6 @@
               </w:rPr>
               <w:t xml:space="preserve"> expels you and then slays you instantly unless you make a DC 18 Fortitude save, in which case you are merely expelled. Finally, </w:t>
             </w:r>
-            <w:proofErr w:type="spellStart"/>
             <w:r>
               <w:rPr>
                 <w:i/>
@@ -4855,7 +4481,6 @@
               </w:rPr>
               <w:t>passwall</w:t>
             </w:r>
-            <w:proofErr w:type="spellEnd"/>
             <w:r>
               <w:rPr>
                 <w:sz w:val="16"/>
@@ -4979,23 +4604,7 @@
                 <w:sz w:val="16"/>
                 <w:szCs w:val="16"/>
               </w:rPr>
-              <w:t>Medium (100ft + 10ft/</w:t>
-            </w:r>
-            <w:proofErr w:type="spellStart"/>
-            <w:r>
-              <w:rPr>
-                <w:sz w:val="16"/>
-                <w:szCs w:val="16"/>
-              </w:rPr>
-              <w:t>lvl</w:t>
-            </w:r>
-            <w:proofErr w:type="spellEnd"/>
-            <w:r>
-              <w:rPr>
-                <w:sz w:val="16"/>
-                <w:szCs w:val="16"/>
-              </w:rPr>
-              <w:t>)</w:t>
+              <w:t>Medium (100ft + 10ft/lvl)</w:t>
             </w:r>
           </w:p>
         </w:tc>
@@ -5047,17 +4656,8 @@
                 <w:sz w:val="16"/>
                 <w:szCs w:val="16"/>
               </w:rPr>
-              <w:t>: Stone wall 5ft sq/</w:t>
-            </w:r>
-            <w:proofErr w:type="spellStart"/>
-            <w:r>
-              <w:rPr>
-                <w:sz w:val="16"/>
-                <w:szCs w:val="16"/>
-              </w:rPr>
-              <w:t>lvl</w:t>
-            </w:r>
-            <w:proofErr w:type="spellEnd"/>
+              <w:t>: Stone wall 5ft sq/lvl</w:t>
+            </w:r>
             <w:r>
               <w:rPr>
                 <w:sz w:val="16"/>
@@ -5228,7 +4828,6 @@
                 <w:szCs w:val="16"/>
               </w:rPr>
             </w:pPr>
-            <w:bookmarkStart w:id="0" w:name="_GoBack" w:colFirst="1" w:colLast="1"/>
             <w:r>
               <w:rPr>
                 <w:b/>
@@ -5251,128 +4850,6 @@
                 <w:szCs w:val="16"/>
               </w:rPr>
             </w:pPr>
-          </w:p>
-        </w:tc>
-      </w:tr>
-      <w:bookmarkEnd w:id="0"/>
-      <w:tr>
-        <w:trPr>
-          <w:gridAfter w:val="1"/>
-          <w:wAfter w:w="9" w:type="dxa"/>
-        </w:trPr>
-        <w:tc>
-          <w:tcPr>
-            <w:tcW w:w="1525" w:type="dxa"/>
-          </w:tcPr>
-          <w:p>
-            <w:pPr>
-              <w:jc w:val="right"/>
-              <w:rPr>
-                <w:b/>
-                <w:sz w:val="16"/>
-                <w:szCs w:val="16"/>
-              </w:rPr>
-            </w:pPr>
-            <w:r>
-              <w:rPr>
-                <w:b/>
-                <w:sz w:val="16"/>
-                <w:szCs w:val="16"/>
-              </w:rPr>
-              <w:t>Slipstream</w:t>
-            </w:r>
-          </w:p>
-        </w:tc>
-        <w:tc>
-          <w:tcPr>
-            <w:tcW w:w="2970" w:type="dxa"/>
-          </w:tcPr>
-          <w:p>
-            <w:pPr>
-              <w:rPr>
-                <w:sz w:val="16"/>
-                <w:szCs w:val="16"/>
-              </w:rPr>
-            </w:pPr>
-            <w:r>
-              <w:rPr>
-                <w:sz w:val="16"/>
-                <w:szCs w:val="16"/>
-              </w:rPr>
-              <w:t>Conjuration (creation) [water]</w:t>
-            </w:r>
-          </w:p>
-        </w:tc>
-        <w:tc>
-          <w:tcPr>
-            <w:tcW w:w="1890" w:type="dxa"/>
-            <w:gridSpan w:val="2"/>
-          </w:tcPr>
-          <w:p>
-            <w:pPr>
-              <w:rPr>
-                <w:sz w:val="16"/>
-                <w:szCs w:val="16"/>
-              </w:rPr>
-            </w:pPr>
-            <w:r>
-              <w:rPr>
-                <w:sz w:val="16"/>
-                <w:szCs w:val="16"/>
-              </w:rPr>
-              <w:t>1 Standard Action</w:t>
-            </w:r>
-          </w:p>
-        </w:tc>
-        <w:tc>
-          <w:tcPr>
-            <w:tcW w:w="2250" w:type="dxa"/>
-            <w:gridSpan w:val="2"/>
-          </w:tcPr>
-          <w:p>
-            <w:pPr>
-              <w:rPr>
-                <w:sz w:val="16"/>
-                <w:szCs w:val="16"/>
-              </w:rPr>
-            </w:pPr>
-            <w:r>
-              <w:rPr>
-                <w:sz w:val="16"/>
-                <w:szCs w:val="16"/>
-              </w:rPr>
-              <w:t>10 min/</w:t>
-            </w:r>
-            <w:proofErr w:type="spellStart"/>
-            <w:r>
-              <w:rPr>
-                <w:sz w:val="16"/>
-                <w:szCs w:val="16"/>
-              </w:rPr>
-              <w:t>lvl</w:t>
-            </w:r>
-            <w:proofErr w:type="spellEnd"/>
-          </w:p>
-        </w:tc>
-        <w:tc>
-          <w:tcPr>
-            <w:tcW w:w="2457" w:type="dxa"/>
-            <w:gridSpan w:val="2"/>
-          </w:tcPr>
-          <w:p>
-            <w:pPr>
-              <w:rPr>
-                <w:sz w:val="16"/>
-                <w:szCs w:val="16"/>
-              </w:rPr>
-            </w:pPr>
-            <w:r>
-              <w:rPr>
-                <w:sz w:val="16"/>
-                <w:szCs w:val="16"/>
-              </w:rPr>
-              <w:t>Touch</w:t>
-            </w:r>
           </w:p>
         </w:tc>
       </w:tr>
@@ -5394,87 +4871,96 @@
                 <w:szCs w:val="16"/>
               </w:rPr>
             </w:pPr>
-          </w:p>
-        </w:tc>
-        <w:tc>
-          <w:tcPr>
-            <w:tcW w:w="9567" w:type="dxa"/>
-            <w:gridSpan w:val="7"/>
-          </w:tcPr>
-          <w:p>
-            <w:pPr>
-              <w:rPr>
-                <w:sz w:val="16"/>
-                <w:szCs w:val="16"/>
-              </w:rPr>
-            </w:pPr>
-            <w:r>
-              <w:rPr>
-                <w:b/>
-                <w:sz w:val="16"/>
-                <w:szCs w:val="16"/>
-              </w:rPr>
-              <w:t>[V,S,M/DF(a few drops of oil and water)] TARGET</w:t>
-            </w:r>
-            <w:r>
-              <w:rPr>
-                <w:sz w:val="16"/>
-                <w:szCs w:val="16"/>
-              </w:rPr>
-              <w:t>: Creature touched;</w:t>
-            </w:r>
-          </w:p>
-          <w:p>
-            <w:pPr>
-              <w:rPr>
-                <w:sz w:val="16"/>
-                <w:szCs w:val="16"/>
-              </w:rPr>
-            </w:pPr>
-            <w:r>
-              <w:rPr>
-                <w:b/>
-                <w:sz w:val="16"/>
-                <w:szCs w:val="16"/>
-              </w:rPr>
-              <w:t>EFFECT</w:t>
-            </w:r>
-            <w:r>
-              <w:rPr>
-                <w:sz w:val="16"/>
-                <w:szCs w:val="16"/>
-              </w:rPr>
-              <w:t>: You create a low-cresting wave of water that carries the target along the surface of water or the ground. When moving across level ground, the target's speed increases by 10 feet. If going downhill, speed increases by 20 feet instead, but slipstream provides no movement bonus when going uphill. While swimming, the slipstream increases the target's swim speed by 20 feet—if the target does not have a swim speed, this spell grants a swim speed of 20 ft.</w:t>
-            </w:r>
-          </w:p>
-          <w:p>
-            <w:pPr>
-              <w:rPr>
-                <w:sz w:val="16"/>
-                <w:szCs w:val="16"/>
-              </w:rPr>
-            </w:pPr>
-            <w:r>
-              <w:rPr>
-                <w:sz w:val="16"/>
-                <w:szCs w:val="16"/>
-              </w:rPr>
-              <w:t>[</w:t>
-            </w:r>
-            <w:r>
-              <w:rPr>
-                <w:b/>
-                <w:sz w:val="16"/>
-                <w:szCs w:val="16"/>
-              </w:rPr>
-              <w:t>SR</w:t>
-            </w:r>
-            <w:r>
-              <w:rPr>
-                <w:sz w:val="16"/>
-                <w:szCs w:val="16"/>
-              </w:rPr>
-              <w:t>: No; Reflex negates (harmless)]</w:t>
+            <w:r>
+              <w:rPr>
+                <w:b/>
+                <w:sz w:val="16"/>
+                <w:szCs w:val="16"/>
+              </w:rPr>
+              <w:t>Slipstream</w:t>
+            </w:r>
+          </w:p>
+        </w:tc>
+        <w:tc>
+          <w:tcPr>
+            <w:tcW w:w="2970" w:type="dxa"/>
+          </w:tcPr>
+          <w:p>
+            <w:pPr>
+              <w:rPr>
+                <w:sz w:val="16"/>
+                <w:szCs w:val="16"/>
+              </w:rPr>
+            </w:pPr>
+            <w:r>
+              <w:rPr>
+                <w:sz w:val="16"/>
+                <w:szCs w:val="16"/>
+              </w:rPr>
+              <w:t>Conjuration (creation) [water]</w:t>
+            </w:r>
+          </w:p>
+        </w:tc>
+        <w:tc>
+          <w:tcPr>
+            <w:tcW w:w="1890" w:type="dxa"/>
+            <w:gridSpan w:val="2"/>
+          </w:tcPr>
+          <w:p>
+            <w:pPr>
+              <w:rPr>
+                <w:sz w:val="16"/>
+                <w:szCs w:val="16"/>
+              </w:rPr>
+            </w:pPr>
+            <w:r>
+              <w:rPr>
+                <w:sz w:val="16"/>
+                <w:szCs w:val="16"/>
+              </w:rPr>
+              <w:t>1 Standard Action</w:t>
+            </w:r>
+          </w:p>
+        </w:tc>
+        <w:tc>
+          <w:tcPr>
+            <w:tcW w:w="2250" w:type="dxa"/>
+            <w:gridSpan w:val="2"/>
+          </w:tcPr>
+          <w:p>
+            <w:pPr>
+              <w:rPr>
+                <w:sz w:val="16"/>
+                <w:szCs w:val="16"/>
+              </w:rPr>
+            </w:pPr>
+            <w:r>
+              <w:rPr>
+                <w:sz w:val="16"/>
+                <w:szCs w:val="16"/>
+              </w:rPr>
+              <w:t>10 min/lvl</w:t>
+            </w:r>
+          </w:p>
+        </w:tc>
+        <w:tc>
+          <w:tcPr>
+            <w:tcW w:w="2457" w:type="dxa"/>
+            <w:gridSpan w:val="2"/>
+          </w:tcPr>
+          <w:p>
+            <w:pPr>
+              <w:rPr>
+                <w:sz w:val="16"/>
+                <w:szCs w:val="16"/>
+              </w:rPr>
+            </w:pPr>
+            <w:r>
+              <w:rPr>
+                <w:sz w:val="16"/>
+                <w:szCs w:val="16"/>
+              </w:rPr>
+              <w:t>Touch</w:t>
             </w:r>
           </w:p>
         </w:tc>
@@ -5497,14 +4983,6 @@
                 <w:szCs w:val="16"/>
               </w:rPr>
             </w:pPr>
-            <w:r>
-              <w:rPr>
-                <w:b/>
-                <w:sz w:val="16"/>
-                <w:szCs w:val="16"/>
-              </w:rPr>
-              <w:t>Water Breathing</w:t>
-            </w:r>
           </w:p>
         </w:tc>
         <w:tc>
@@ -5515,11 +4993,78 @@
           <w:p>
             <w:pPr>
               <w:rPr>
-                <w:b/>
-                <w:sz w:val="16"/>
-                <w:szCs w:val="16"/>
-              </w:rPr>
-            </w:pPr>
+                <w:sz w:val="16"/>
+                <w:szCs w:val="16"/>
+              </w:rPr>
+            </w:pPr>
+            <w:r>
+              <w:rPr>
+                <w:b/>
+                <w:sz w:val="16"/>
+                <w:szCs w:val="16"/>
+              </w:rPr>
+              <w:t>[V,S,M/DF(a few drops of oil and water)] TARGET</w:t>
+            </w:r>
+            <w:r>
+              <w:rPr>
+                <w:sz w:val="16"/>
+                <w:szCs w:val="16"/>
+              </w:rPr>
+              <w:t>: Creature touched;</w:t>
+            </w:r>
+          </w:p>
+          <w:p>
+            <w:pPr>
+              <w:rPr>
+                <w:sz w:val="16"/>
+                <w:szCs w:val="16"/>
+              </w:rPr>
+            </w:pPr>
+            <w:r>
+              <w:rPr>
+                <w:b/>
+                <w:sz w:val="16"/>
+                <w:szCs w:val="16"/>
+              </w:rPr>
+              <w:t>EFFECT</w:t>
+            </w:r>
+            <w:r>
+              <w:rPr>
+                <w:sz w:val="16"/>
+                <w:szCs w:val="16"/>
+              </w:rPr>
+              <w:t>: You create a low-cresting wave of water that carries the target along the surface of water or the ground. When moving across level ground, the target's speed increases by 10 feet. If going downhill, speed increases by 20 feet instead, but slipstream provides no movement bonus when going uphill. While swimming, the slipstream increases the target's swim speed by 20 feet—if the target does not have a swim speed, this spell grants a swim speed of 20 ft.</w:t>
+            </w:r>
+          </w:p>
+          <w:p>
+            <w:pPr>
+              <w:rPr>
+                <w:sz w:val="16"/>
+                <w:szCs w:val="16"/>
+              </w:rPr>
+            </w:pPr>
+            <w:r>
+              <w:rPr>
+                <w:sz w:val="16"/>
+                <w:szCs w:val="16"/>
+              </w:rPr>
+              <w:t>[</w:t>
+            </w:r>
+            <w:r>
+              <w:rPr>
+                <w:b/>
+                <w:sz w:val="16"/>
+                <w:szCs w:val="16"/>
+              </w:rPr>
+              <w:t>SR</w:t>
+            </w:r>
+            <w:r>
+              <w:rPr>
+                <w:sz w:val="16"/>
+                <w:szCs w:val="16"/>
+              </w:rPr>
+              <w:t>: No; Reflex negates (harmless)]</w:t>
+            </w:r>
           </w:p>
         </w:tc>
       </w:tr>
@@ -5547,116 +5092,23 @@
                 <w:sz w:val="16"/>
                 <w:szCs w:val="16"/>
               </w:rPr>
-              <w:t>Wall of Ice</w:t>
-            </w:r>
-          </w:p>
-        </w:tc>
-        <w:tc>
-          <w:tcPr>
-            <w:tcW w:w="2993" w:type="dxa"/>
-            <w:gridSpan w:val="2"/>
-          </w:tcPr>
-          <w:p>
-            <w:pPr>
-              <w:rPr>
-                <w:sz w:val="16"/>
-                <w:szCs w:val="16"/>
-              </w:rPr>
-            </w:pPr>
-            <w:r>
-              <w:rPr>
-                <w:sz w:val="16"/>
-                <w:szCs w:val="16"/>
-              </w:rPr>
-              <w:t>Evocation [cold]</w:t>
-            </w:r>
-          </w:p>
-        </w:tc>
-        <w:tc>
-          <w:tcPr>
-            <w:tcW w:w="1890" w:type="dxa"/>
-            <w:gridSpan w:val="2"/>
-          </w:tcPr>
-          <w:p>
-            <w:pPr>
-              <w:rPr>
-                <w:sz w:val="16"/>
-                <w:szCs w:val="16"/>
-              </w:rPr>
-            </w:pPr>
-            <w:r>
-              <w:rPr>
-                <w:sz w:val="16"/>
-                <w:szCs w:val="16"/>
-              </w:rPr>
-              <w:t>1 Standard Action</w:t>
-            </w:r>
-          </w:p>
-        </w:tc>
-        <w:tc>
-          <w:tcPr>
-            <w:tcW w:w="2250" w:type="dxa"/>
-            <w:gridSpan w:val="2"/>
-          </w:tcPr>
-          <w:p>
-            <w:pPr>
-              <w:rPr>
-                <w:sz w:val="16"/>
-                <w:szCs w:val="16"/>
-              </w:rPr>
-            </w:pPr>
-            <w:r>
-              <w:rPr>
-                <w:sz w:val="16"/>
-                <w:szCs w:val="16"/>
-              </w:rPr>
-              <w:t>1 Min/</w:t>
-            </w:r>
-            <w:proofErr w:type="spellStart"/>
-            <w:r>
-              <w:rPr>
-                <w:sz w:val="16"/>
-                <w:szCs w:val="16"/>
-              </w:rPr>
-              <w:t>lvl</w:t>
-            </w:r>
-            <w:proofErr w:type="spellEnd"/>
-          </w:p>
-        </w:tc>
-        <w:tc>
-          <w:tcPr>
-            <w:tcW w:w="2434" w:type="dxa"/>
-          </w:tcPr>
-          <w:p>
-            <w:pPr>
-              <w:rPr>
-                <w:sz w:val="16"/>
-                <w:szCs w:val="16"/>
-              </w:rPr>
-            </w:pPr>
-            <w:r>
-              <w:rPr>
-                <w:sz w:val="16"/>
-                <w:szCs w:val="16"/>
-              </w:rPr>
-              <w:t>Medium (100ft + 10ft/</w:t>
-            </w:r>
-            <w:proofErr w:type="spellStart"/>
-            <w:r>
-              <w:rPr>
-                <w:sz w:val="16"/>
-                <w:szCs w:val="16"/>
-              </w:rPr>
-              <w:t>lvl</w:t>
-            </w:r>
-            <w:proofErr w:type="spellEnd"/>
-            <w:r>
-              <w:rPr>
-                <w:sz w:val="16"/>
-                <w:szCs w:val="16"/>
-              </w:rPr>
-              <w:t>)</w:t>
-            </w:r>
+              <w:t>Water Breathing</w:t>
+            </w:r>
+          </w:p>
+        </w:tc>
+        <w:tc>
+          <w:tcPr>
+            <w:tcW w:w="9567" w:type="dxa"/>
+            <w:gridSpan w:val="7"/>
+          </w:tcPr>
+          <w:p>
+            <w:pPr>
+              <w:rPr>
+                <w:b/>
+                <w:sz w:val="16"/>
+                <w:szCs w:val="16"/>
+              </w:rPr>
+            </w:pPr>
           </w:p>
         </w:tc>
       </w:tr>
@@ -5678,203 +5130,96 @@
                 <w:szCs w:val="16"/>
               </w:rPr>
             </w:pPr>
-          </w:p>
-        </w:tc>
-        <w:tc>
-          <w:tcPr>
-            <w:tcW w:w="9567" w:type="dxa"/>
-            <w:gridSpan w:val="7"/>
-          </w:tcPr>
-          <w:p>
-            <w:pPr>
-              <w:rPr>
-                <w:sz w:val="16"/>
-                <w:szCs w:val="16"/>
-              </w:rPr>
-            </w:pPr>
-            <w:r>
-              <w:rPr>
-                <w:b/>
-                <w:sz w:val="16"/>
-                <w:szCs w:val="16"/>
-              </w:rPr>
-              <w:t>[V,S,M (a piece of quartz or rock crystal)] TARGET</w:t>
-            </w:r>
-            <w:r>
-              <w:rPr>
-                <w:sz w:val="16"/>
-                <w:szCs w:val="16"/>
-              </w:rPr>
-              <w:t>: Plane of ice. 10ft sq/</w:t>
-            </w:r>
-            <w:proofErr w:type="spellStart"/>
-            <w:r>
-              <w:rPr>
-                <w:sz w:val="16"/>
-                <w:szCs w:val="16"/>
-              </w:rPr>
-              <w:t>lvl</w:t>
-            </w:r>
-            <w:proofErr w:type="spellEnd"/>
-            <w:r>
-              <w:rPr>
-                <w:sz w:val="16"/>
-                <w:szCs w:val="16"/>
-              </w:rPr>
-              <w:t>. OR hemisphere radius 3ft + 1ft/</w:t>
-            </w:r>
-            <w:proofErr w:type="spellStart"/>
-            <w:r>
-              <w:rPr>
-                <w:sz w:val="16"/>
-                <w:szCs w:val="16"/>
-              </w:rPr>
-              <w:t>lvl</w:t>
-            </w:r>
-            <w:proofErr w:type="spellEnd"/>
-            <w:r>
-              <w:rPr>
-                <w:sz w:val="16"/>
-                <w:szCs w:val="16"/>
-              </w:rPr>
-              <w:br/>
-            </w:r>
-            <w:r>
-              <w:rPr>
-                <w:b/>
-                <w:sz w:val="16"/>
-                <w:szCs w:val="16"/>
-              </w:rPr>
-              <w:t>EFFECT</w:t>
-            </w:r>
-            <w:r>
-              <w:rPr>
-                <w:sz w:val="16"/>
-                <w:szCs w:val="16"/>
-              </w:rPr>
-              <w:t xml:space="preserve">: </w:t>
-            </w:r>
-            <w:r>
-              <w:rPr>
-                <w:sz w:val="16"/>
-                <w:szCs w:val="16"/>
-              </w:rPr>
-              <w:t>This spell creates an anchored plane of ice or a hemisphere of ice, depending on the version selected. A wall of ice cannot form in an area occupied by physical objects or creatures. Its surface must be smooth and unbroken when created. Any creature adjacent to the wall when it is created may attempt a Reflex save to disrupt the wall as it is being formed. A successful save indicates that the spell automatically fails. Fire can melt a wall of ice, and it deals full damage to the wall (instead of the normal half damage taken by objects). Suddenly melting a wall of ice creates a great cloud of steamy fog that lasts for 10 minutes.</w:t>
-            </w:r>
-          </w:p>
-          <w:p>
-            <w:pPr>
-              <w:rPr>
-                <w:sz w:val="16"/>
-                <w:szCs w:val="16"/>
-              </w:rPr>
-            </w:pPr>
-          </w:p>
-          <w:p>
-            <w:pPr>
-              <w:rPr>
-                <w:sz w:val="16"/>
-                <w:szCs w:val="16"/>
-              </w:rPr>
-            </w:pPr>
-            <w:r>
-              <w:rPr>
-                <w:sz w:val="16"/>
-                <w:szCs w:val="16"/>
-              </w:rPr>
-              <w:t>Ice Plane: A sheet of strong, hard ice appears. The wall is 1 inch thick per caster level. It covers up to a 10-foot-square area per caster level (so a 10th-level wizard can create a wall of ice 100 feet long and 10 feet high, a wall 50 feet long and 20 feet high, or any other combination of length and height that does not exceed 1,000 square feet). The plane can be oriented in any fashion as long as it is anchored. A vertical wall need only be anchored on the floor, while a horizontal or slanting wall must be anchored on two opposite sides.</w:t>
-            </w:r>
-          </w:p>
-          <w:p>
-            <w:pPr>
-              <w:rPr>
-                <w:sz w:val="16"/>
-                <w:szCs w:val="16"/>
-              </w:rPr>
-            </w:pPr>
-          </w:p>
-          <w:p>
-            <w:pPr>
-              <w:rPr>
-                <w:sz w:val="16"/>
-                <w:szCs w:val="16"/>
-              </w:rPr>
-            </w:pPr>
-            <w:r>
-              <w:rPr>
-                <w:sz w:val="16"/>
-                <w:szCs w:val="16"/>
-              </w:rPr>
-              <w:t>Each 10-foot square of wall has 3 hit points per inch of thickness. Creatures can hit the wall automatically. A section of wall whose hit points drop to 0 is breached. If a creature tries to break through the wall with a single attack, the DC for the Strength check is 15 + caster level.</w:t>
-            </w:r>
-          </w:p>
-          <w:p>
-            <w:pPr>
-              <w:rPr>
-                <w:sz w:val="16"/>
-                <w:szCs w:val="16"/>
-              </w:rPr>
-            </w:pPr>
-          </w:p>
-          <w:p>
-            <w:pPr>
-              <w:rPr>
-                <w:sz w:val="16"/>
-                <w:szCs w:val="16"/>
-              </w:rPr>
-            </w:pPr>
-            <w:r>
-              <w:rPr>
-                <w:sz w:val="16"/>
-                <w:szCs w:val="16"/>
-              </w:rPr>
-              <w:t>Even when the ice has been broken through, a sheet of frigid air remains. Any creature stepping through it (including the one who broke through the wall) takes 1d6 points of cold damage + 1 point per caster level (no save).</w:t>
-            </w:r>
-          </w:p>
-          <w:p>
-            <w:pPr>
-              <w:rPr>
-                <w:sz w:val="16"/>
-                <w:szCs w:val="16"/>
-              </w:rPr>
-            </w:pPr>
-          </w:p>
-          <w:p>
-            <w:pPr>
-              <w:rPr>
-                <w:sz w:val="16"/>
-                <w:szCs w:val="16"/>
-              </w:rPr>
-            </w:pPr>
-            <w:r>
-              <w:rPr>
-                <w:sz w:val="16"/>
-                <w:szCs w:val="16"/>
-              </w:rPr>
-              <w:t>Hemisphere: The wall takes the form of a hemisphere whose maximum radius is 3 feet + 1 foot per caster level. The hemisphere is as hard to break through as the ice plane form, but it does not deal damage to those who go through a breach.</w:t>
-            </w:r>
-            <w:r>
-              <w:rPr>
-                <w:sz w:val="16"/>
-                <w:szCs w:val="16"/>
-              </w:rPr>
-              <w:br/>
-              <w:t>[</w:t>
-            </w:r>
-            <w:r>
-              <w:rPr>
-                <w:b/>
-                <w:sz w:val="16"/>
-                <w:szCs w:val="16"/>
-              </w:rPr>
-              <w:t>SR</w:t>
-            </w:r>
-            <w:r>
-              <w:rPr>
-                <w:sz w:val="16"/>
-                <w:szCs w:val="16"/>
-              </w:rPr>
-              <w:t>: Yes, Reflex negates]</w:t>
+            <w:r>
+              <w:rPr>
+                <w:b/>
+                <w:sz w:val="16"/>
+                <w:szCs w:val="16"/>
+              </w:rPr>
+              <w:t>Wall of Ice</w:t>
+            </w:r>
+          </w:p>
+        </w:tc>
+        <w:tc>
+          <w:tcPr>
+            <w:tcW w:w="2993" w:type="dxa"/>
+            <w:gridSpan w:val="2"/>
+          </w:tcPr>
+          <w:p>
+            <w:pPr>
+              <w:rPr>
+                <w:sz w:val="16"/>
+                <w:szCs w:val="16"/>
+              </w:rPr>
+            </w:pPr>
+            <w:r>
+              <w:rPr>
+                <w:sz w:val="16"/>
+                <w:szCs w:val="16"/>
+              </w:rPr>
+              <w:t>Evocation [cold]</w:t>
+            </w:r>
+          </w:p>
+        </w:tc>
+        <w:tc>
+          <w:tcPr>
+            <w:tcW w:w="1890" w:type="dxa"/>
+            <w:gridSpan w:val="2"/>
+          </w:tcPr>
+          <w:p>
+            <w:pPr>
+              <w:rPr>
+                <w:sz w:val="16"/>
+                <w:szCs w:val="16"/>
+              </w:rPr>
+            </w:pPr>
+            <w:r>
+              <w:rPr>
+                <w:sz w:val="16"/>
+                <w:szCs w:val="16"/>
+              </w:rPr>
+              <w:t>1 Standard Action</w:t>
+            </w:r>
+          </w:p>
+        </w:tc>
+        <w:tc>
+          <w:tcPr>
+            <w:tcW w:w="2250" w:type="dxa"/>
+            <w:gridSpan w:val="2"/>
+          </w:tcPr>
+          <w:p>
+            <w:pPr>
+              <w:rPr>
+                <w:sz w:val="16"/>
+                <w:szCs w:val="16"/>
+              </w:rPr>
+            </w:pPr>
+            <w:r>
+              <w:rPr>
+                <w:sz w:val="16"/>
+                <w:szCs w:val="16"/>
+              </w:rPr>
+              <w:t>1 Min/lvl</w:t>
+            </w:r>
+          </w:p>
+        </w:tc>
+        <w:tc>
+          <w:tcPr>
+            <w:tcW w:w="2434" w:type="dxa"/>
+          </w:tcPr>
+          <w:p>
+            <w:pPr>
+              <w:rPr>
+                <w:sz w:val="16"/>
+                <w:szCs w:val="16"/>
+              </w:rPr>
+            </w:pPr>
+            <w:r>
+              <w:rPr>
+                <w:sz w:val="16"/>
+                <w:szCs w:val="16"/>
+              </w:rPr>
+              <w:t>Medium (100ft + 10ft/lvl)</w:t>
             </w:r>
           </w:p>
         </w:tc>
@@ -5886,24 +5231,189 @@
         </w:trPr>
         <w:tc>
           <w:tcPr>
-            <w:tcW w:w="11092" w:type="dxa"/>
-            <w:gridSpan w:val="8"/>
-            <w:shd w:val="clear" w:color="auto" w:fill="D5DCE4" w:themeFill="text2" w:themeFillTint="33"/>
-          </w:tcPr>
-          <w:p>
-            <w:pPr>
-              <w:rPr>
-                <w:sz w:val="16"/>
-                <w:szCs w:val="16"/>
-              </w:rPr>
-            </w:pPr>
-            <w:r>
-              <w:rPr>
-                <w:b/>
-                <w:sz w:val="16"/>
-                <w:szCs w:val="16"/>
-              </w:rPr>
-              <w:t>WIND</w:t>
+            <w:tcW w:w="1525" w:type="dxa"/>
+          </w:tcPr>
+          <w:p>
+            <w:pPr>
+              <w:jc w:val="right"/>
+              <w:rPr>
+                <w:b/>
+                <w:sz w:val="16"/>
+                <w:szCs w:val="16"/>
+              </w:rPr>
+            </w:pPr>
+          </w:p>
+        </w:tc>
+        <w:tc>
+          <w:tcPr>
+            <w:tcW w:w="9567" w:type="dxa"/>
+            <w:gridSpan w:val="7"/>
+          </w:tcPr>
+          <w:p>
+            <w:pPr>
+              <w:rPr>
+                <w:sz w:val="16"/>
+                <w:szCs w:val="16"/>
+              </w:rPr>
+            </w:pPr>
+            <w:r>
+              <w:rPr>
+                <w:b/>
+                <w:sz w:val="16"/>
+                <w:szCs w:val="16"/>
+              </w:rPr>
+              <w:t>[V,S,M (a piece of quartz or rock crystal)] TARGET</w:t>
+            </w:r>
+            <w:r>
+              <w:rPr>
+                <w:sz w:val="16"/>
+                <w:szCs w:val="16"/>
+              </w:rPr>
+              <w:t>: Plane of ice. 10ft sq/lvl. OR hemisphere radius 3ft + 1ft/lvl</w:t>
+            </w:r>
+            <w:r>
+              <w:rPr>
+                <w:sz w:val="16"/>
+                <w:szCs w:val="16"/>
+              </w:rPr>
+              <w:br/>
+            </w:r>
+            <w:r>
+              <w:rPr>
+                <w:b/>
+                <w:sz w:val="16"/>
+                <w:szCs w:val="16"/>
+              </w:rPr>
+              <w:t>EFFECT</w:t>
+            </w:r>
+            <w:r>
+              <w:rPr>
+                <w:sz w:val="16"/>
+                <w:szCs w:val="16"/>
+              </w:rPr>
+              <w:t xml:space="preserve">: </w:t>
+            </w:r>
+            <w:r>
+              <w:rPr>
+                <w:sz w:val="16"/>
+                <w:szCs w:val="16"/>
+              </w:rPr>
+              <w:t>This spell creates an anchored plane of ice or a hemisphere of ice, depending on the version selected. A wall of ice cannot form in an area occupied by physical objects or creatures. Its surface must be smooth and unbroken when created. Any creature adjacent to the wall when it is created may attempt a Reflex save to disrupt the wall as it is being formed. A successful save indicates that the spell automatically fails. Fire can melt a wall of ice, and it deals full damage to the wall (instead of the normal half damage taken by objects). Suddenly melting a wall of ice creates a great cloud of steamy fog that lasts for 10 minutes.</w:t>
+            </w:r>
+          </w:p>
+          <w:p>
+            <w:pPr>
+              <w:rPr>
+                <w:sz w:val="16"/>
+                <w:szCs w:val="16"/>
+              </w:rPr>
+            </w:pPr>
+          </w:p>
+          <w:p>
+            <w:pPr>
+              <w:rPr>
+                <w:sz w:val="16"/>
+                <w:szCs w:val="16"/>
+              </w:rPr>
+            </w:pPr>
+            <w:r>
+              <w:rPr>
+                <w:sz w:val="16"/>
+                <w:szCs w:val="16"/>
+              </w:rPr>
+              <w:t>Ice Plane: A sheet of strong, hard ice appears. The wall is 1 inch thick per caster level. It covers up to a 10-foot-square area per caster level (so a 10th-level wizard can create a wall of ice 100 feet long and 10 feet high, a wall 50 feet long and 20 feet high, or any other combination of length and height that does not exceed 1,000 square feet). The plane can be oriented in any fashion as long as it is anchored. A vertical wall need only be anchored on the floor, while a horizontal or slanting wall must be anchored on two opposite sides.</w:t>
+            </w:r>
+          </w:p>
+          <w:p>
+            <w:pPr>
+              <w:rPr>
+                <w:sz w:val="16"/>
+                <w:szCs w:val="16"/>
+              </w:rPr>
+            </w:pPr>
+          </w:p>
+          <w:p>
+            <w:pPr>
+              <w:rPr>
+                <w:sz w:val="16"/>
+                <w:szCs w:val="16"/>
+              </w:rPr>
+            </w:pPr>
+            <w:r>
+              <w:rPr>
+                <w:sz w:val="16"/>
+                <w:szCs w:val="16"/>
+              </w:rPr>
+              <w:t>Each 10-foot square of wall has 3 hit points per inch of thickness. Creatures can hit the wall automatically. A section of wall whose hit points drop to 0 is breached. If a creature tries to break through the wall with a single attack, the DC for the Strength check is 15 + caster level.</w:t>
+            </w:r>
+          </w:p>
+          <w:p>
+            <w:pPr>
+              <w:rPr>
+                <w:sz w:val="16"/>
+                <w:szCs w:val="16"/>
+              </w:rPr>
+            </w:pPr>
+          </w:p>
+          <w:p>
+            <w:pPr>
+              <w:rPr>
+                <w:sz w:val="16"/>
+                <w:szCs w:val="16"/>
+              </w:rPr>
+            </w:pPr>
+            <w:r>
+              <w:rPr>
+                <w:sz w:val="16"/>
+                <w:szCs w:val="16"/>
+              </w:rPr>
+              <w:t>Even when the ice has been broken through, a sheet of frigid air remains. Any creature stepping through it (including the one who broke through the wall) takes 1d6 points of cold damage + 1 point per caster level (no save).</w:t>
+            </w:r>
+          </w:p>
+          <w:p>
+            <w:pPr>
+              <w:rPr>
+                <w:sz w:val="16"/>
+                <w:szCs w:val="16"/>
+              </w:rPr>
+            </w:pPr>
+          </w:p>
+          <w:p>
+            <w:pPr>
+              <w:rPr>
+                <w:sz w:val="16"/>
+                <w:szCs w:val="16"/>
+              </w:rPr>
+            </w:pPr>
+            <w:r>
+              <w:rPr>
+                <w:sz w:val="16"/>
+                <w:szCs w:val="16"/>
+              </w:rPr>
+              <w:t>Hemisphere: The wall takes the form of a hemisphere whose maximum radius is 3 feet + 1 foot per caster level. The hemisphere is as hard to break through as the ice plane form, but it does not deal damage to those who go through a breach.</w:t>
+            </w:r>
+            <w:r>
+              <w:rPr>
+                <w:sz w:val="16"/>
+                <w:szCs w:val="16"/>
+              </w:rPr>
+              <w:br/>
+              <w:t>[</w:t>
+            </w:r>
+            <w:r>
+              <w:rPr>
+                <w:b/>
+                <w:sz w:val="16"/>
+                <w:szCs w:val="16"/>
+              </w:rPr>
+              <w:t>SR</w:t>
+            </w:r>
+            <w:r>
+              <w:rPr>
+                <w:sz w:val="16"/>
+                <w:szCs w:val="16"/>
+              </w:rPr>
+              <w:t>: Yes, Reflex negates]</w:t>
             </w:r>
           </w:p>
         </w:tc>
@@ -5915,121 +5425,24 @@
         </w:trPr>
         <w:tc>
           <w:tcPr>
-            <w:tcW w:w="1525" w:type="dxa"/>
-            <w:shd w:val="clear" w:color="auto" w:fill="D5DCE4" w:themeFill="text2" w:themeFillTint="33"/>
-          </w:tcPr>
-          <w:p>
-            <w:pPr>
-              <w:jc w:val="right"/>
-              <w:rPr>
-                <w:b/>
-                <w:sz w:val="16"/>
-                <w:szCs w:val="16"/>
-              </w:rPr>
-            </w:pPr>
-            <w:r>
-              <w:rPr>
-                <w:b/>
-                <w:sz w:val="16"/>
-                <w:szCs w:val="16"/>
-              </w:rPr>
-              <w:t>Alter Winds</w:t>
-            </w:r>
-          </w:p>
-        </w:tc>
-        <w:tc>
-          <w:tcPr>
-            <w:tcW w:w="2970" w:type="dxa"/>
-            <w:shd w:val="clear" w:color="auto" w:fill="D5DCE4" w:themeFill="text2" w:themeFillTint="33"/>
-          </w:tcPr>
-          <w:p>
-            <w:pPr>
-              <w:rPr>
-                <w:sz w:val="16"/>
-                <w:szCs w:val="16"/>
-              </w:rPr>
-            </w:pPr>
-            <w:r>
-              <w:rPr>
-                <w:sz w:val="16"/>
-                <w:szCs w:val="16"/>
-              </w:rPr>
-              <w:t>Transmutation [Air]</w:t>
-            </w:r>
-          </w:p>
-        </w:tc>
-        <w:tc>
-          <w:tcPr>
-            <w:tcW w:w="1890" w:type="dxa"/>
-            <w:gridSpan w:val="2"/>
-            <w:shd w:val="clear" w:color="auto" w:fill="D5DCE4" w:themeFill="text2" w:themeFillTint="33"/>
-          </w:tcPr>
-          <w:p>
-            <w:pPr>
-              <w:rPr>
-                <w:sz w:val="16"/>
-                <w:szCs w:val="16"/>
-              </w:rPr>
-            </w:pPr>
-            <w:r>
-              <w:rPr>
-                <w:sz w:val="16"/>
-                <w:szCs w:val="16"/>
-              </w:rPr>
-              <w:t>1 min</w:t>
-            </w:r>
-          </w:p>
-        </w:tc>
-        <w:tc>
-          <w:tcPr>
-            <w:tcW w:w="2250" w:type="dxa"/>
-            <w:gridSpan w:val="2"/>
-            <w:shd w:val="clear" w:color="auto" w:fill="D5DCE4" w:themeFill="text2" w:themeFillTint="33"/>
-          </w:tcPr>
-          <w:p>
-            <w:pPr>
-              <w:rPr>
-                <w:sz w:val="16"/>
-                <w:szCs w:val="16"/>
-              </w:rPr>
-            </w:pPr>
-            <w:r>
-              <w:rPr>
-                <w:sz w:val="16"/>
-                <w:szCs w:val="16"/>
-              </w:rPr>
-              <w:t>1 hr/</w:t>
-            </w:r>
-            <w:proofErr w:type="spellStart"/>
-            <w:r>
-              <w:rPr>
-                <w:sz w:val="16"/>
-                <w:szCs w:val="16"/>
-              </w:rPr>
-              <w:t>lvl</w:t>
-            </w:r>
-            <w:proofErr w:type="spellEnd"/>
-          </w:p>
-        </w:tc>
-        <w:tc>
-          <w:tcPr>
-            <w:tcW w:w="2457" w:type="dxa"/>
-            <w:gridSpan w:val="2"/>
-            <w:shd w:val="clear" w:color="auto" w:fill="D5DCE4" w:themeFill="text2" w:themeFillTint="33"/>
-          </w:tcPr>
-          <w:p>
-            <w:pPr>
-              <w:rPr>
-                <w:sz w:val="16"/>
-                <w:szCs w:val="16"/>
-              </w:rPr>
-            </w:pPr>
-            <w:r>
-              <w:rPr>
-                <w:sz w:val="16"/>
-                <w:szCs w:val="16"/>
-              </w:rPr>
-              <w:t>Touch</w:t>
+            <w:tcW w:w="11092" w:type="dxa"/>
+            <w:gridSpan w:val="8"/>
+            <w:shd w:val="clear" w:color="auto" w:fill="D5DCE4" w:themeFill="text2" w:themeFillTint="33"/>
+          </w:tcPr>
+          <w:p>
+            <w:pPr>
+              <w:rPr>
+                <w:sz w:val="16"/>
+                <w:szCs w:val="16"/>
+              </w:rPr>
+            </w:pPr>
+            <w:r>
+              <w:rPr>
+                <w:b/>
+                <w:sz w:val="16"/>
+                <w:szCs w:val="16"/>
+              </w:rPr>
+              <w:t>WIND</w:t>
             </w:r>
           </w:p>
         </w:tc>
@@ -6053,88 +5466,100 @@
                 <w:szCs w:val="16"/>
               </w:rPr>
             </w:pPr>
-          </w:p>
-        </w:tc>
-        <w:tc>
-          <w:tcPr>
-            <w:tcW w:w="9567" w:type="dxa"/>
-            <w:gridSpan w:val="7"/>
-            <w:shd w:val="clear" w:color="auto" w:fill="D5DCE4" w:themeFill="text2" w:themeFillTint="33"/>
-          </w:tcPr>
-          <w:p>
-            <w:pPr>
-              <w:rPr>
-                <w:sz w:val="16"/>
-                <w:szCs w:val="16"/>
-              </w:rPr>
-            </w:pPr>
-            <w:r>
-              <w:rPr>
-                <w:b/>
-                <w:sz w:val="16"/>
-                <w:szCs w:val="16"/>
-              </w:rPr>
-              <w:t>[V,S] TARGET</w:t>
-            </w:r>
-            <w:r>
-              <w:rPr>
-                <w:sz w:val="16"/>
-                <w:szCs w:val="16"/>
-              </w:rPr>
-              <w:t>: Immobile 10 ft. radius emanation;</w:t>
-            </w:r>
-            <w:r>
-              <w:rPr>
-                <w:sz w:val="16"/>
-                <w:szCs w:val="16"/>
-              </w:rPr>
-              <w:br/>
-            </w:r>
-            <w:r>
-              <w:rPr>
-                <w:b/>
-                <w:sz w:val="16"/>
-                <w:szCs w:val="16"/>
-              </w:rPr>
-              <w:t>EFFECT</w:t>
-            </w:r>
-            <w:r>
-              <w:rPr>
-                <w:sz w:val="16"/>
-                <w:szCs w:val="16"/>
-              </w:rPr>
-              <w:t>: You subtly enhance or diminish the effects of natural winds within the spell's area, which is an immobile emanation around a point touched by you as the spell is cast. Within the area, natural (but not magical) wind effects are either increased or decreased by one step in intensity (Core Rulebook 439). The maximum wind force you can affect with this spell is based on your caster level, as shown on the table below. Alter winds has no effect on magical wind effects.</w:t>
-            </w:r>
-            <w:r>
-              <w:rPr>
-                <w:sz w:val="16"/>
-                <w:szCs w:val="16"/>
-              </w:rPr>
-              <w:br/>
-              <w:t>[Caster/Force: 1-3/Light; 4-9/Moderate; 10-15/Strong; 16+/Severe]</w:t>
-            </w:r>
-            <w:r>
-              <w:rPr>
-                <w:sz w:val="16"/>
-                <w:szCs w:val="16"/>
-              </w:rPr>
-              <w:br/>
-              <w:t>[</w:t>
-            </w:r>
-            <w:r>
-              <w:rPr>
-                <w:b/>
-                <w:sz w:val="16"/>
-                <w:szCs w:val="16"/>
-              </w:rPr>
-              <w:t>SR</w:t>
-            </w:r>
-            <w:r>
-              <w:rPr>
-                <w:sz w:val="16"/>
-                <w:szCs w:val="16"/>
-              </w:rPr>
-              <w:t>: Yes; Will negates]</w:t>
+            <w:r>
+              <w:rPr>
+                <w:b/>
+                <w:sz w:val="16"/>
+                <w:szCs w:val="16"/>
+              </w:rPr>
+              <w:t>Alter Winds</w:t>
+            </w:r>
+          </w:p>
+        </w:tc>
+        <w:tc>
+          <w:tcPr>
+            <w:tcW w:w="2970" w:type="dxa"/>
+            <w:shd w:val="clear" w:color="auto" w:fill="D5DCE4" w:themeFill="text2" w:themeFillTint="33"/>
+          </w:tcPr>
+          <w:p>
+            <w:pPr>
+              <w:rPr>
+                <w:sz w:val="16"/>
+                <w:szCs w:val="16"/>
+              </w:rPr>
+            </w:pPr>
+            <w:r>
+              <w:rPr>
+                <w:sz w:val="16"/>
+                <w:szCs w:val="16"/>
+              </w:rPr>
+              <w:t>Transmutation [Air]</w:t>
+            </w:r>
+          </w:p>
+        </w:tc>
+        <w:tc>
+          <w:tcPr>
+            <w:tcW w:w="1890" w:type="dxa"/>
+            <w:gridSpan w:val="2"/>
+            <w:shd w:val="clear" w:color="auto" w:fill="D5DCE4" w:themeFill="text2" w:themeFillTint="33"/>
+          </w:tcPr>
+          <w:p>
+            <w:pPr>
+              <w:rPr>
+                <w:sz w:val="16"/>
+                <w:szCs w:val="16"/>
+              </w:rPr>
+            </w:pPr>
+            <w:r>
+              <w:rPr>
+                <w:sz w:val="16"/>
+                <w:szCs w:val="16"/>
+              </w:rPr>
+              <w:t>1 min</w:t>
+            </w:r>
+          </w:p>
+        </w:tc>
+        <w:tc>
+          <w:tcPr>
+            <w:tcW w:w="2250" w:type="dxa"/>
+            <w:gridSpan w:val="2"/>
+            <w:shd w:val="clear" w:color="auto" w:fill="D5DCE4" w:themeFill="text2" w:themeFillTint="33"/>
+          </w:tcPr>
+          <w:p>
+            <w:pPr>
+              <w:rPr>
+                <w:sz w:val="16"/>
+                <w:szCs w:val="16"/>
+              </w:rPr>
+            </w:pPr>
+            <w:r>
+              <w:rPr>
+                <w:sz w:val="16"/>
+                <w:szCs w:val="16"/>
+              </w:rPr>
+              <w:t>1 hr/lvl</w:t>
+            </w:r>
+          </w:p>
+        </w:tc>
+        <w:tc>
+          <w:tcPr>
+            <w:tcW w:w="2457" w:type="dxa"/>
+            <w:gridSpan w:val="2"/>
+            <w:shd w:val="clear" w:color="auto" w:fill="D5DCE4" w:themeFill="text2" w:themeFillTint="33"/>
+          </w:tcPr>
+          <w:p>
+            <w:pPr>
+              <w:rPr>
+                <w:sz w:val="16"/>
+                <w:szCs w:val="16"/>
+              </w:rPr>
+            </w:pPr>
+            <w:r>
+              <w:rPr>
+                <w:sz w:val="16"/>
+                <w:szCs w:val="16"/>
+              </w:rPr>
+              <w:t>Touch</w:t>
             </w:r>
           </w:p>
         </w:tc>
@@ -6158,100 +5583,96 @@
                 <w:szCs w:val="16"/>
               </w:rPr>
             </w:pPr>
-            <w:r>
-              <w:rPr>
-                <w:b/>
-                <w:sz w:val="16"/>
-                <w:szCs w:val="16"/>
-              </w:rPr>
-              <w:t>Gust of Wind</w:t>
-            </w:r>
-          </w:p>
-        </w:tc>
-        <w:tc>
-          <w:tcPr>
-            <w:tcW w:w="2970" w:type="dxa"/>
-            <w:shd w:val="clear" w:color="auto" w:fill="D5DCE4" w:themeFill="text2" w:themeFillTint="33"/>
-          </w:tcPr>
-          <w:p>
-            <w:pPr>
-              <w:rPr>
-                <w:sz w:val="16"/>
-                <w:szCs w:val="16"/>
-              </w:rPr>
-            </w:pPr>
-            <w:r>
-              <w:rPr>
-                <w:sz w:val="16"/>
-                <w:szCs w:val="16"/>
-              </w:rPr>
-              <w:t>Evocation [Air]</w:t>
-            </w:r>
-          </w:p>
-        </w:tc>
-        <w:tc>
-          <w:tcPr>
-            <w:tcW w:w="1890" w:type="dxa"/>
-            <w:gridSpan w:val="2"/>
-            <w:shd w:val="clear" w:color="auto" w:fill="D5DCE4" w:themeFill="text2" w:themeFillTint="33"/>
-          </w:tcPr>
-          <w:p>
-            <w:pPr>
-              <w:rPr>
-                <w:sz w:val="16"/>
-                <w:szCs w:val="16"/>
-              </w:rPr>
-            </w:pPr>
-            <w:r>
-              <w:rPr>
-                <w:sz w:val="16"/>
-                <w:szCs w:val="16"/>
-              </w:rPr>
-              <w:t>1 Standard Action</w:t>
-            </w:r>
-          </w:p>
-        </w:tc>
-        <w:tc>
-          <w:tcPr>
-            <w:tcW w:w="2250" w:type="dxa"/>
-            <w:gridSpan w:val="2"/>
-            <w:shd w:val="clear" w:color="auto" w:fill="D5DCE4" w:themeFill="text2" w:themeFillTint="33"/>
-          </w:tcPr>
-          <w:p>
-            <w:pPr>
-              <w:rPr>
-                <w:sz w:val="16"/>
-                <w:szCs w:val="16"/>
-              </w:rPr>
-            </w:pPr>
-            <w:r>
-              <w:rPr>
-                <w:sz w:val="16"/>
-                <w:szCs w:val="16"/>
-              </w:rPr>
-              <w:t>1 Round</w:t>
-            </w:r>
-          </w:p>
-        </w:tc>
-        <w:tc>
-          <w:tcPr>
-            <w:tcW w:w="2457" w:type="dxa"/>
-            <w:gridSpan w:val="2"/>
-            <w:shd w:val="clear" w:color="auto" w:fill="D5DCE4" w:themeFill="text2" w:themeFillTint="33"/>
-          </w:tcPr>
-          <w:p>
-            <w:pPr>
-              <w:rPr>
-                <w:sz w:val="16"/>
-                <w:szCs w:val="16"/>
-              </w:rPr>
-            </w:pPr>
-            <w:r>
-              <w:rPr>
-                <w:sz w:val="16"/>
-                <w:szCs w:val="16"/>
-              </w:rPr>
-              <w:t>60 ft.</w:t>
+          </w:p>
+        </w:tc>
+        <w:tc>
+          <w:tcPr>
+            <w:tcW w:w="9567" w:type="dxa"/>
+            <w:gridSpan w:val="7"/>
+            <w:shd w:val="clear" w:color="auto" w:fill="D5DCE4" w:themeFill="text2" w:themeFillTint="33"/>
+          </w:tcPr>
+          <w:p>
+            <w:pPr>
+              <w:rPr>
+                <w:sz w:val="16"/>
+                <w:szCs w:val="16"/>
+              </w:rPr>
+            </w:pPr>
+            <w:r>
+              <w:rPr>
+                <w:b/>
+                <w:sz w:val="16"/>
+                <w:szCs w:val="16"/>
+              </w:rPr>
+              <w:t>[V,S] TARGET</w:t>
+            </w:r>
+            <w:r>
+              <w:rPr>
+                <w:sz w:val="16"/>
+                <w:szCs w:val="16"/>
+              </w:rPr>
+              <w:t>: Immobile 10 ft. radius emanation;</w:t>
+            </w:r>
+            <w:r>
+              <w:rPr>
+                <w:sz w:val="16"/>
+                <w:szCs w:val="16"/>
+              </w:rPr>
+              <w:br/>
+            </w:r>
+            <w:r>
+              <w:rPr>
+                <w:b/>
+                <w:sz w:val="16"/>
+                <w:szCs w:val="16"/>
+              </w:rPr>
+              <w:t>EFFECT</w:t>
+            </w:r>
+            <w:r>
+              <w:rPr>
+                <w:sz w:val="16"/>
+                <w:szCs w:val="16"/>
+              </w:rPr>
+              <w:t xml:space="preserve">: You subtly enhance or diminish the effects of natural winds within the spell's area, which is an immobile emanation around a point touched by you as the spell is cast. Within the area, natural (but not magical) wind effects are either increased or decreased by one step in </w:t>
+            </w:r>
+            <w:r>
+              <w:rPr>
+                <w:sz w:val="16"/>
+                <w:szCs w:val="16"/>
+              </w:rPr>
+              <w:lastRenderedPageBreak/>
+              <w:t>intensity (Core Rulebook 439). The maximum wind force you can affect with this spell is based on your caster level, as shown on the table below. Alter winds has no effect on magical wind effects.</w:t>
+            </w:r>
+            <w:r>
+              <w:rPr>
+                <w:sz w:val="16"/>
+                <w:szCs w:val="16"/>
+              </w:rPr>
+              <w:br/>
+              <w:t>[Caster/Force: 1-3/Light; 4-9/Moderate; 10-15/Strong; 16+/Severe]</w:t>
+            </w:r>
+            <w:r>
+              <w:rPr>
+                <w:sz w:val="16"/>
+                <w:szCs w:val="16"/>
+              </w:rPr>
+              <w:br/>
+              <w:t>[</w:t>
+            </w:r>
+            <w:r>
+              <w:rPr>
+                <w:b/>
+                <w:sz w:val="16"/>
+                <w:szCs w:val="16"/>
+              </w:rPr>
+              <w:t>SR</w:t>
+            </w:r>
+            <w:r>
+              <w:rPr>
+                <w:sz w:val="16"/>
+                <w:szCs w:val="16"/>
+              </w:rPr>
+              <w:t>: Yes; Will negates]</w:t>
             </w:r>
           </w:p>
         </w:tc>
@@ -6275,95 +5696,101 @@
                 <w:szCs w:val="16"/>
               </w:rPr>
             </w:pPr>
-          </w:p>
-        </w:tc>
-        <w:tc>
-          <w:tcPr>
-            <w:tcW w:w="9567" w:type="dxa"/>
-            <w:gridSpan w:val="7"/>
-            <w:shd w:val="clear" w:color="auto" w:fill="D5DCE4" w:themeFill="text2" w:themeFillTint="33"/>
-          </w:tcPr>
-          <w:p>
-            <w:pPr>
-              <w:rPr>
-                <w:sz w:val="16"/>
-                <w:szCs w:val="16"/>
-              </w:rPr>
-            </w:pPr>
-            <w:r>
-              <w:rPr>
-                <w:b/>
-                <w:sz w:val="16"/>
-                <w:szCs w:val="16"/>
-              </w:rPr>
-              <w:t>[V,S] TARGET</w:t>
-            </w:r>
-            <w:r>
-              <w:rPr>
-                <w:sz w:val="16"/>
-                <w:szCs w:val="16"/>
-              </w:rPr>
-              <w:t>: Line-shaped gust of severe wind emanating out from you to the extreme of the range.</w:t>
-            </w:r>
-            <w:r>
-              <w:rPr>
-                <w:sz w:val="16"/>
-                <w:szCs w:val="16"/>
-              </w:rPr>
-              <w:br/>
-            </w:r>
-            <w:r>
-              <w:rPr>
-                <w:b/>
-                <w:sz w:val="16"/>
-                <w:szCs w:val="16"/>
-              </w:rPr>
-              <w:t>EFFECT</w:t>
-            </w:r>
-            <w:r>
-              <w:rPr>
-                <w:sz w:val="16"/>
-                <w:szCs w:val="16"/>
-              </w:rPr>
-              <w:t xml:space="preserve">: This spell creates a severe blast of air (approximately 50 mph) that originates from you, affecting all creatures in its path. All flying </w:t>
-            </w:r>
-            <w:r>
-              <w:rPr>
+            <w:r>
+              <w:rPr>
+                <w:b/>
                 <w:sz w:val="16"/>
                 <w:szCs w:val="16"/>
               </w:rPr>
               <w:lastRenderedPageBreak/>
-              <w:t>creatures in this area take a –4 penalty on Fly skill checks. Tiny or smaller flying creatures must make a DC 25 Fly skill check or be blown back 2d6 × 10 feet and take 2d6 points of damage. Small or smaller flying creatures must make a DC 20 Fly skill check to move against the force of the wind.</w:t>
-            </w:r>
-          </w:p>
-          <w:p>
-            <w:pPr>
-              <w:rPr>
-                <w:sz w:val="16"/>
-                <w:szCs w:val="16"/>
-              </w:rPr>
-            </w:pPr>
-            <w:r>
-              <w:rPr>
-                <w:sz w:val="16"/>
-                <w:szCs w:val="16"/>
-              </w:rPr>
-              <w:t>[</w:t>
-            </w:r>
-            <w:r>
-              <w:rPr>
-                <w:b/>
-                <w:sz w:val="16"/>
-                <w:szCs w:val="16"/>
-              </w:rPr>
-              <w:t>SR</w:t>
-            </w:r>
-            <w:r>
-              <w:rPr>
-                <w:sz w:val="16"/>
-                <w:szCs w:val="16"/>
-              </w:rPr>
-              <w:t>: Yes, Fortitude negates]</w:t>
+              <w:t>Gust of Wind</w:t>
+            </w:r>
+          </w:p>
+        </w:tc>
+        <w:tc>
+          <w:tcPr>
+            <w:tcW w:w="2970" w:type="dxa"/>
+            <w:shd w:val="clear" w:color="auto" w:fill="D5DCE4" w:themeFill="text2" w:themeFillTint="33"/>
+          </w:tcPr>
+          <w:p>
+            <w:pPr>
+              <w:rPr>
+                <w:sz w:val="16"/>
+                <w:szCs w:val="16"/>
+              </w:rPr>
+            </w:pPr>
+            <w:r>
+              <w:rPr>
+                <w:sz w:val="16"/>
+                <w:szCs w:val="16"/>
+              </w:rPr>
+              <w:t>Evocation [Air]</w:t>
+            </w:r>
+          </w:p>
+        </w:tc>
+        <w:tc>
+          <w:tcPr>
+            <w:tcW w:w="1890" w:type="dxa"/>
+            <w:gridSpan w:val="2"/>
+            <w:shd w:val="clear" w:color="auto" w:fill="D5DCE4" w:themeFill="text2" w:themeFillTint="33"/>
+          </w:tcPr>
+          <w:p>
+            <w:pPr>
+              <w:rPr>
+                <w:sz w:val="16"/>
+                <w:szCs w:val="16"/>
+              </w:rPr>
+            </w:pPr>
+            <w:r>
+              <w:rPr>
+                <w:sz w:val="16"/>
+                <w:szCs w:val="16"/>
+              </w:rPr>
+              <w:t>1 Standard Action</w:t>
+            </w:r>
+          </w:p>
+        </w:tc>
+        <w:tc>
+          <w:tcPr>
+            <w:tcW w:w="2250" w:type="dxa"/>
+            <w:gridSpan w:val="2"/>
+            <w:shd w:val="clear" w:color="auto" w:fill="D5DCE4" w:themeFill="text2" w:themeFillTint="33"/>
+          </w:tcPr>
+          <w:p>
+            <w:pPr>
+              <w:rPr>
+                <w:sz w:val="16"/>
+                <w:szCs w:val="16"/>
+              </w:rPr>
+            </w:pPr>
+            <w:r>
+              <w:rPr>
+                <w:sz w:val="16"/>
+                <w:szCs w:val="16"/>
+              </w:rPr>
+              <w:t>1 Round</w:t>
+            </w:r>
+          </w:p>
+        </w:tc>
+        <w:tc>
+          <w:tcPr>
+            <w:tcW w:w="2457" w:type="dxa"/>
+            <w:gridSpan w:val="2"/>
+            <w:shd w:val="clear" w:color="auto" w:fill="D5DCE4" w:themeFill="text2" w:themeFillTint="33"/>
+          </w:tcPr>
+          <w:p>
+            <w:pPr>
+              <w:rPr>
+                <w:sz w:val="16"/>
+                <w:szCs w:val="16"/>
+              </w:rPr>
+            </w:pPr>
+            <w:r>
+              <w:rPr>
+                <w:sz w:val="16"/>
+                <w:szCs w:val="16"/>
+              </w:rPr>
+              <w:t>60 ft.</w:t>
             </w:r>
           </w:p>
         </w:tc>
@@ -6387,126 +5814,87 @@
                 <w:szCs w:val="16"/>
               </w:rPr>
             </w:pPr>
-            <w:r>
-              <w:rPr>
-                <w:b/>
-                <w:sz w:val="16"/>
-                <w:szCs w:val="16"/>
-              </w:rPr>
-              <w:lastRenderedPageBreak/>
-              <w:t>Cloak of Winds</w:t>
-            </w:r>
-          </w:p>
-        </w:tc>
-        <w:tc>
-          <w:tcPr>
-            <w:tcW w:w="2970" w:type="dxa"/>
-            <w:shd w:val="clear" w:color="auto" w:fill="D5DCE4" w:themeFill="text2" w:themeFillTint="33"/>
-          </w:tcPr>
-          <w:p>
-            <w:pPr>
-              <w:rPr>
-                <w:sz w:val="16"/>
-                <w:szCs w:val="16"/>
-              </w:rPr>
-            </w:pPr>
-            <w:r>
-              <w:rPr>
-                <w:sz w:val="16"/>
-                <w:szCs w:val="16"/>
-              </w:rPr>
-              <w:t>Abjuration [Air]</w:t>
-            </w:r>
-          </w:p>
-        </w:tc>
-        <w:tc>
-          <w:tcPr>
-            <w:tcW w:w="1890" w:type="dxa"/>
-            <w:gridSpan w:val="2"/>
-            <w:shd w:val="clear" w:color="auto" w:fill="D5DCE4" w:themeFill="text2" w:themeFillTint="33"/>
-          </w:tcPr>
-          <w:p>
-            <w:pPr>
-              <w:rPr>
-                <w:sz w:val="16"/>
-                <w:szCs w:val="16"/>
-              </w:rPr>
-            </w:pPr>
-            <w:r>
-              <w:rPr>
-                <w:sz w:val="16"/>
-                <w:szCs w:val="16"/>
-              </w:rPr>
-              <w:t>1 Standard Action</w:t>
-            </w:r>
-          </w:p>
-        </w:tc>
-        <w:tc>
-          <w:tcPr>
-            <w:tcW w:w="2250" w:type="dxa"/>
-            <w:gridSpan w:val="2"/>
-            <w:shd w:val="clear" w:color="auto" w:fill="D5DCE4" w:themeFill="text2" w:themeFillTint="33"/>
-          </w:tcPr>
-          <w:p>
-            <w:pPr>
-              <w:rPr>
-                <w:sz w:val="16"/>
-                <w:szCs w:val="16"/>
-              </w:rPr>
-            </w:pPr>
-            <w:r>
-              <w:rPr>
-                <w:sz w:val="16"/>
-                <w:szCs w:val="16"/>
-              </w:rPr>
-              <w:t>1 min/</w:t>
-            </w:r>
-            <w:proofErr w:type="spellStart"/>
-            <w:r>
-              <w:rPr>
-                <w:sz w:val="16"/>
-                <w:szCs w:val="16"/>
-              </w:rPr>
-              <w:t>lvl</w:t>
-            </w:r>
-            <w:proofErr w:type="spellEnd"/>
-          </w:p>
-        </w:tc>
-        <w:tc>
-          <w:tcPr>
-            <w:tcW w:w="2457" w:type="dxa"/>
-            <w:gridSpan w:val="2"/>
-            <w:shd w:val="clear" w:color="auto" w:fill="D5DCE4" w:themeFill="text2" w:themeFillTint="33"/>
-          </w:tcPr>
-          <w:p>
-            <w:pPr>
-              <w:rPr>
-                <w:sz w:val="16"/>
-                <w:szCs w:val="16"/>
-              </w:rPr>
-            </w:pPr>
-            <w:r>
-              <w:rPr>
-                <w:sz w:val="16"/>
-                <w:szCs w:val="16"/>
-              </w:rPr>
-              <w:t xml:space="preserve">Close (25ft + 5ft/2 </w:t>
-            </w:r>
-            <w:proofErr w:type="spellStart"/>
-            <w:r>
-              <w:rPr>
-                <w:sz w:val="16"/>
-                <w:szCs w:val="16"/>
-              </w:rPr>
-              <w:t>lvls</w:t>
-            </w:r>
-            <w:proofErr w:type="spellEnd"/>
-            <w:r>
-              <w:rPr>
-                <w:sz w:val="16"/>
-                <w:szCs w:val="16"/>
-              </w:rPr>
-              <w:t>)</w:t>
+          </w:p>
+        </w:tc>
+        <w:tc>
+          <w:tcPr>
+            <w:tcW w:w="9567" w:type="dxa"/>
+            <w:gridSpan w:val="7"/>
+            <w:shd w:val="clear" w:color="auto" w:fill="D5DCE4" w:themeFill="text2" w:themeFillTint="33"/>
+          </w:tcPr>
+          <w:p>
+            <w:pPr>
+              <w:rPr>
+                <w:sz w:val="16"/>
+                <w:szCs w:val="16"/>
+              </w:rPr>
+            </w:pPr>
+            <w:r>
+              <w:rPr>
+                <w:b/>
+                <w:sz w:val="16"/>
+                <w:szCs w:val="16"/>
+              </w:rPr>
+              <w:t>[V,S] TARGET</w:t>
+            </w:r>
+            <w:r>
+              <w:rPr>
+                <w:sz w:val="16"/>
+                <w:szCs w:val="16"/>
+              </w:rPr>
+              <w:t>: Line-shaped gust of severe wind emanating out from you to the extreme of the range.</w:t>
+            </w:r>
+            <w:r>
+              <w:rPr>
+                <w:sz w:val="16"/>
+                <w:szCs w:val="16"/>
+              </w:rPr>
+              <w:br/>
+            </w:r>
+            <w:r>
+              <w:rPr>
+                <w:b/>
+                <w:sz w:val="16"/>
+                <w:szCs w:val="16"/>
+              </w:rPr>
+              <w:t>EFFECT</w:t>
+            </w:r>
+            <w:r>
+              <w:rPr>
+                <w:sz w:val="16"/>
+                <w:szCs w:val="16"/>
+              </w:rPr>
+              <w:t>: This spell creates a severe blast of air (approximately 50 mph) that originates from you, affecting all creatures in its path. All flying creatures in this area take a –4 penalty on Fly skill checks. Tiny or smaller flying creatures must make a DC 25 Fly skill check or be blown back 2d6 × 10 feet and take 2d6 points of damage. Small or smaller flying creatures must make a DC 20 Fly skill check to move against the force of the wind.</w:t>
+            </w:r>
+          </w:p>
+          <w:p>
+            <w:pPr>
+              <w:rPr>
+                <w:sz w:val="16"/>
+                <w:szCs w:val="16"/>
+              </w:rPr>
+            </w:pPr>
+            <w:r>
+              <w:rPr>
+                <w:sz w:val="16"/>
+                <w:szCs w:val="16"/>
+              </w:rPr>
+              <w:t>[</w:t>
+            </w:r>
+            <w:r>
+              <w:rPr>
+                <w:b/>
+                <w:sz w:val="16"/>
+                <w:szCs w:val="16"/>
+              </w:rPr>
+              <w:t>SR</w:t>
+            </w:r>
+            <w:r>
+              <w:rPr>
+                <w:sz w:val="16"/>
+                <w:szCs w:val="16"/>
+              </w:rPr>
+              <w:t>: Yes, Fortitude negates]</w:t>
             </w:r>
           </w:p>
         </w:tc>
@@ -6530,80 +5918,100 @@
                 <w:szCs w:val="16"/>
               </w:rPr>
             </w:pPr>
-          </w:p>
-        </w:tc>
-        <w:tc>
-          <w:tcPr>
-            <w:tcW w:w="9567" w:type="dxa"/>
-            <w:gridSpan w:val="7"/>
-            <w:shd w:val="clear" w:color="auto" w:fill="D5DCE4" w:themeFill="text2" w:themeFillTint="33"/>
-          </w:tcPr>
-          <w:p>
-            <w:pPr>
-              <w:rPr>
-                <w:sz w:val="16"/>
-                <w:szCs w:val="16"/>
-              </w:rPr>
-            </w:pPr>
-            <w:r>
-              <w:rPr>
-                <w:b/>
-                <w:sz w:val="16"/>
-                <w:szCs w:val="16"/>
-              </w:rPr>
-              <w:t>[V,S] TARGET</w:t>
-            </w:r>
-            <w:r>
-              <w:rPr>
-                <w:sz w:val="16"/>
-                <w:szCs w:val="16"/>
-              </w:rPr>
-              <w:t>: One living creature;</w:t>
-            </w:r>
-            <w:r>
-              <w:rPr>
-                <w:sz w:val="16"/>
-                <w:szCs w:val="16"/>
-              </w:rPr>
-              <w:br/>
-            </w:r>
-            <w:r>
-              <w:rPr>
-                <w:b/>
-                <w:sz w:val="16"/>
-                <w:szCs w:val="16"/>
-              </w:rPr>
-              <w:t>EFFECT</w:t>
-            </w:r>
-            <w:r>
-              <w:rPr>
-                <w:sz w:val="16"/>
-                <w:szCs w:val="16"/>
-              </w:rPr>
-              <w:t>: You shroud a creature in a whirling screen of strong, howling wind. The subject is never checked or blown away by strong winds of windstorm or lesser strength (whether natural or magically created), and ranged attack rolls against the subject take a –4 penalty. Tiny or smaller creatures must succeed at a Fortitude save to successfully touch or attack the subject in melee. Failure knocks the attacker prone and pushes it 5 feet away from the subject per level of the caster. This movement can pass through the squares of other creatures without affecting them and does not provoke attacks of opportunity, but the creature takes 3d6 points of nonlethal damage, plus 1d6 if the creature strikes a solid object that blocks its movement.</w:t>
-            </w:r>
-            <w:r>
-              <w:rPr>
-                <w:sz w:val="16"/>
-                <w:szCs w:val="16"/>
-              </w:rPr>
-              <w:br/>
-              <w:t>[</w:t>
-            </w:r>
-            <w:r>
-              <w:rPr>
-                <w:b/>
-                <w:sz w:val="16"/>
-                <w:szCs w:val="16"/>
-              </w:rPr>
-              <w:t>SR</w:t>
-            </w:r>
-            <w:r>
-              <w:rPr>
-                <w:sz w:val="16"/>
-                <w:szCs w:val="16"/>
-              </w:rPr>
-              <w:t>: Yes, Fortitude negates (harmless)]</w:t>
+            <w:r>
+              <w:rPr>
+                <w:b/>
+                <w:sz w:val="16"/>
+                <w:szCs w:val="16"/>
+              </w:rPr>
+              <w:t>Cloak of Winds</w:t>
+            </w:r>
+          </w:p>
+        </w:tc>
+        <w:tc>
+          <w:tcPr>
+            <w:tcW w:w="2970" w:type="dxa"/>
+            <w:shd w:val="clear" w:color="auto" w:fill="D5DCE4" w:themeFill="text2" w:themeFillTint="33"/>
+          </w:tcPr>
+          <w:p>
+            <w:pPr>
+              <w:rPr>
+                <w:sz w:val="16"/>
+                <w:szCs w:val="16"/>
+              </w:rPr>
+            </w:pPr>
+            <w:r>
+              <w:rPr>
+                <w:sz w:val="16"/>
+                <w:szCs w:val="16"/>
+              </w:rPr>
+              <w:t>Abjuration [Air]</w:t>
+            </w:r>
+          </w:p>
+        </w:tc>
+        <w:tc>
+          <w:tcPr>
+            <w:tcW w:w="1890" w:type="dxa"/>
+            <w:gridSpan w:val="2"/>
+            <w:shd w:val="clear" w:color="auto" w:fill="D5DCE4" w:themeFill="text2" w:themeFillTint="33"/>
+          </w:tcPr>
+          <w:p>
+            <w:pPr>
+              <w:rPr>
+                <w:sz w:val="16"/>
+                <w:szCs w:val="16"/>
+              </w:rPr>
+            </w:pPr>
+            <w:r>
+              <w:rPr>
+                <w:sz w:val="16"/>
+                <w:szCs w:val="16"/>
+              </w:rPr>
+              <w:t>1 Standard Action</w:t>
+            </w:r>
+          </w:p>
+        </w:tc>
+        <w:tc>
+          <w:tcPr>
+            <w:tcW w:w="2250" w:type="dxa"/>
+            <w:gridSpan w:val="2"/>
+            <w:shd w:val="clear" w:color="auto" w:fill="D5DCE4" w:themeFill="text2" w:themeFillTint="33"/>
+          </w:tcPr>
+          <w:p>
+            <w:pPr>
+              <w:rPr>
+                <w:sz w:val="16"/>
+                <w:szCs w:val="16"/>
+              </w:rPr>
+            </w:pPr>
+            <w:r>
+              <w:rPr>
+                <w:sz w:val="16"/>
+                <w:szCs w:val="16"/>
+              </w:rPr>
+              <w:t>1 min/lvl</w:t>
+            </w:r>
+          </w:p>
+        </w:tc>
+        <w:tc>
+          <w:tcPr>
+            <w:tcW w:w="2457" w:type="dxa"/>
+            <w:gridSpan w:val="2"/>
+            <w:shd w:val="clear" w:color="auto" w:fill="D5DCE4" w:themeFill="text2" w:themeFillTint="33"/>
+          </w:tcPr>
+          <w:p>
+            <w:pPr>
+              <w:rPr>
+                <w:sz w:val="16"/>
+                <w:szCs w:val="16"/>
+              </w:rPr>
+            </w:pPr>
+            <w:r>
+              <w:rPr>
+                <w:sz w:val="16"/>
+                <w:szCs w:val="16"/>
+              </w:rPr>
+              <w:t>Close (25ft + 5ft/2 lvls)</w:t>
             </w:r>
           </w:p>
         </w:tc>
@@ -6627,109 +6035,80 @@
                 <w:szCs w:val="16"/>
               </w:rPr>
             </w:pPr>
-            <w:r>
-              <w:rPr>
-                <w:b/>
-                <w:sz w:val="16"/>
-                <w:szCs w:val="16"/>
-              </w:rPr>
-              <w:t>River of Wind</w:t>
-            </w:r>
-          </w:p>
-        </w:tc>
-        <w:tc>
-          <w:tcPr>
-            <w:tcW w:w="2993" w:type="dxa"/>
-            <w:gridSpan w:val="2"/>
-            <w:shd w:val="clear" w:color="auto" w:fill="D5DCE4" w:themeFill="text2" w:themeFillTint="33"/>
-          </w:tcPr>
-          <w:p>
-            <w:pPr>
-              <w:rPr>
-                <w:sz w:val="16"/>
-                <w:szCs w:val="16"/>
-              </w:rPr>
-            </w:pPr>
-            <w:r>
-              <w:rPr>
-                <w:sz w:val="16"/>
-                <w:szCs w:val="16"/>
-              </w:rPr>
-              <w:t>Evocation [air]</w:t>
-            </w:r>
-          </w:p>
-        </w:tc>
-        <w:tc>
-          <w:tcPr>
-            <w:tcW w:w="1890" w:type="dxa"/>
-            <w:gridSpan w:val="2"/>
-            <w:shd w:val="clear" w:color="auto" w:fill="D5DCE4" w:themeFill="text2" w:themeFillTint="33"/>
-          </w:tcPr>
-          <w:p>
-            <w:pPr>
-              <w:rPr>
-                <w:sz w:val="16"/>
-                <w:szCs w:val="16"/>
-              </w:rPr>
-            </w:pPr>
-            <w:r>
-              <w:rPr>
-                <w:sz w:val="16"/>
-                <w:szCs w:val="16"/>
-              </w:rPr>
-              <w:t>1 Standard Action</w:t>
-            </w:r>
-          </w:p>
-        </w:tc>
-        <w:tc>
-          <w:tcPr>
-            <w:tcW w:w="2250" w:type="dxa"/>
-            <w:gridSpan w:val="2"/>
-            <w:shd w:val="clear" w:color="auto" w:fill="D5DCE4" w:themeFill="text2" w:themeFillTint="33"/>
-          </w:tcPr>
-          <w:p>
-            <w:pPr>
-              <w:rPr>
-                <w:sz w:val="16"/>
-                <w:szCs w:val="16"/>
-              </w:rPr>
-            </w:pPr>
-            <w:r>
-              <w:rPr>
-                <w:sz w:val="16"/>
-                <w:szCs w:val="16"/>
-              </w:rPr>
-              <w:t>1 Round/</w:t>
-            </w:r>
-            <w:proofErr w:type="spellStart"/>
-            <w:r>
-              <w:rPr>
-                <w:sz w:val="16"/>
-                <w:szCs w:val="16"/>
-              </w:rPr>
-              <w:t>lvl</w:t>
-            </w:r>
-            <w:proofErr w:type="spellEnd"/>
-          </w:p>
-        </w:tc>
-        <w:tc>
-          <w:tcPr>
-            <w:tcW w:w="2434" w:type="dxa"/>
-            <w:shd w:val="clear" w:color="auto" w:fill="D5DCE4" w:themeFill="text2" w:themeFillTint="33"/>
-          </w:tcPr>
-          <w:p>
-            <w:pPr>
-              <w:rPr>
-                <w:sz w:val="16"/>
-                <w:szCs w:val="16"/>
-              </w:rPr>
-            </w:pPr>
-            <w:r>
-              <w:rPr>
-                <w:sz w:val="16"/>
-                <w:szCs w:val="16"/>
-              </w:rPr>
-              <w:t>120 ft</w:t>
+          </w:p>
+        </w:tc>
+        <w:tc>
+          <w:tcPr>
+            <w:tcW w:w="9567" w:type="dxa"/>
+            <w:gridSpan w:val="7"/>
+            <w:shd w:val="clear" w:color="auto" w:fill="D5DCE4" w:themeFill="text2" w:themeFillTint="33"/>
+          </w:tcPr>
+          <w:p>
+            <w:pPr>
+              <w:rPr>
+                <w:sz w:val="16"/>
+                <w:szCs w:val="16"/>
+              </w:rPr>
+            </w:pPr>
+            <w:r>
+              <w:rPr>
+                <w:b/>
+                <w:sz w:val="16"/>
+                <w:szCs w:val="16"/>
+              </w:rPr>
+              <w:t>[V,S] TARGET</w:t>
+            </w:r>
+            <w:r>
+              <w:rPr>
+                <w:sz w:val="16"/>
+                <w:szCs w:val="16"/>
+              </w:rPr>
+              <w:t>: One living creature;</w:t>
+            </w:r>
+            <w:r>
+              <w:rPr>
+                <w:sz w:val="16"/>
+                <w:szCs w:val="16"/>
+              </w:rPr>
+              <w:br/>
+            </w:r>
+            <w:r>
+              <w:rPr>
+                <w:b/>
+                <w:sz w:val="16"/>
+                <w:szCs w:val="16"/>
+              </w:rPr>
+              <w:t>EFFECT</w:t>
+            </w:r>
+            <w:r>
+              <w:rPr>
+                <w:sz w:val="16"/>
+                <w:szCs w:val="16"/>
+              </w:rPr>
+              <w:t>: You shroud a creature in a whirling screen of strong, howling wind. The subject is never checked or blown away by strong winds of windstorm or lesser strength (whether natural or magically created), and ranged attack rolls against the subject take a –4 penalty. Tiny or smaller creatures must succeed at a Fortitude save to successfully touch or attack the subject in melee. Failure knocks the attacker prone and pushes it 5 feet away from the subject per level of the caster. This movement can pass through the squares of other creatures without affecting them and does not provoke attacks of opportunity, but the creature takes 3d6 points of nonlethal damage, plus 1d6 if the creature strikes a solid object that blocks its movement.</w:t>
+            </w:r>
+            <w:r>
+              <w:rPr>
+                <w:sz w:val="16"/>
+                <w:szCs w:val="16"/>
+              </w:rPr>
+              <w:br/>
+              <w:t>[</w:t>
+            </w:r>
+            <w:r>
+              <w:rPr>
+                <w:b/>
+                <w:sz w:val="16"/>
+                <w:szCs w:val="16"/>
+              </w:rPr>
+              <w:t>SR</w:t>
+            </w:r>
+            <w:r>
+              <w:rPr>
+                <w:sz w:val="16"/>
+                <w:szCs w:val="16"/>
+              </w:rPr>
+              <w:t>: Yes, Fortitude negates (harmless)]</w:t>
             </w:r>
           </w:p>
         </w:tc>
@@ -6753,6 +6132,123 @@
                 <w:szCs w:val="16"/>
               </w:rPr>
             </w:pPr>
+            <w:r>
+              <w:rPr>
+                <w:b/>
+                <w:sz w:val="16"/>
+                <w:szCs w:val="16"/>
+              </w:rPr>
+              <w:t>River of Wind</w:t>
+            </w:r>
+          </w:p>
+        </w:tc>
+        <w:tc>
+          <w:tcPr>
+            <w:tcW w:w="2993" w:type="dxa"/>
+            <w:gridSpan w:val="2"/>
+            <w:shd w:val="clear" w:color="auto" w:fill="D5DCE4" w:themeFill="text2" w:themeFillTint="33"/>
+          </w:tcPr>
+          <w:p>
+            <w:pPr>
+              <w:rPr>
+                <w:sz w:val="16"/>
+                <w:szCs w:val="16"/>
+              </w:rPr>
+            </w:pPr>
+            <w:r>
+              <w:rPr>
+                <w:sz w:val="16"/>
+                <w:szCs w:val="16"/>
+              </w:rPr>
+              <w:t>Evocation [air]</w:t>
+            </w:r>
+          </w:p>
+        </w:tc>
+        <w:tc>
+          <w:tcPr>
+            <w:tcW w:w="1890" w:type="dxa"/>
+            <w:gridSpan w:val="2"/>
+            <w:shd w:val="clear" w:color="auto" w:fill="D5DCE4" w:themeFill="text2" w:themeFillTint="33"/>
+          </w:tcPr>
+          <w:p>
+            <w:pPr>
+              <w:rPr>
+                <w:sz w:val="16"/>
+                <w:szCs w:val="16"/>
+              </w:rPr>
+            </w:pPr>
+            <w:r>
+              <w:rPr>
+                <w:sz w:val="16"/>
+                <w:szCs w:val="16"/>
+              </w:rPr>
+              <w:t>1 Standard Action</w:t>
+            </w:r>
+          </w:p>
+        </w:tc>
+        <w:tc>
+          <w:tcPr>
+            <w:tcW w:w="2250" w:type="dxa"/>
+            <w:gridSpan w:val="2"/>
+            <w:shd w:val="clear" w:color="auto" w:fill="D5DCE4" w:themeFill="text2" w:themeFillTint="33"/>
+          </w:tcPr>
+          <w:p>
+            <w:pPr>
+              <w:rPr>
+                <w:sz w:val="16"/>
+                <w:szCs w:val="16"/>
+              </w:rPr>
+            </w:pPr>
+            <w:r>
+              <w:rPr>
+                <w:sz w:val="16"/>
+                <w:szCs w:val="16"/>
+              </w:rPr>
+              <w:t>1 Round/lvl</w:t>
+            </w:r>
+          </w:p>
+        </w:tc>
+        <w:tc>
+          <w:tcPr>
+            <w:tcW w:w="2434" w:type="dxa"/>
+            <w:shd w:val="clear" w:color="auto" w:fill="D5DCE4" w:themeFill="text2" w:themeFillTint="33"/>
+          </w:tcPr>
+          <w:p>
+            <w:pPr>
+              <w:rPr>
+                <w:sz w:val="16"/>
+                <w:szCs w:val="16"/>
+              </w:rPr>
+            </w:pPr>
+            <w:r>
+              <w:rPr>
+                <w:sz w:val="16"/>
+                <w:szCs w:val="16"/>
+              </w:rPr>
+              <w:t>120 ft</w:t>
+            </w:r>
+          </w:p>
+        </w:tc>
+      </w:tr>
+      <w:tr>
+        <w:trPr>
+          <w:gridAfter w:val="1"/>
+          <w:wAfter w:w="9" w:type="dxa"/>
+        </w:trPr>
+        <w:tc>
+          <w:tcPr>
+            <w:tcW w:w="1525" w:type="dxa"/>
+            <w:shd w:val="clear" w:color="auto" w:fill="D5DCE4" w:themeFill="text2" w:themeFillTint="33"/>
+          </w:tcPr>
+          <w:p>
+            <w:pPr>
+              <w:jc w:val="right"/>
+              <w:rPr>
+                <w:b/>
+                <w:sz w:val="16"/>
+                <w:szCs w:val="16"/>
+              </w:rPr>
+            </w:pPr>
           </w:p>
         </w:tc>
         <w:tc>
@@ -6850,6 +6346,7 @@
     </w:tbl>
     <w:p/>
     <w:sectPr>
+      <w:footerReference w:type="default" r:id="rId8"/>
       <w:pgSz w:w="12240" w:h="15840"/>
       <w:pgMar w:top="720" w:right="720" w:bottom="720" w:left="720" w:header="720" w:footer="720" w:gutter="0"/>
       <w:cols w:space="720"/>
@@ -6860,7 +6357,7 @@
 </file>
 
 <file path=word/endnotes.xml><?xml version="1.0" encoding="utf-8"?>
-<w:endnotes xmlns:ve="http://schemas.openxmlformats.org/markup-compatibility/2006" xmlns:o="urn:schemas-microsoft-com:office:office" xmlns:r="http://schemas.openxmlformats.org/officeDocument/2006/relationships" xmlns:m="http://schemas.openxmlformats.org/officeDocument/2006/math" xmlns:v="urn:schemas-microsoft-com:vml" xmlns:wp="http://schemas.openxmlformats.org/drawingml/2006/wordprocessingDrawing" xmlns:w10="urn:schemas-microsoft-com:office:word" xmlns:w="http://schemas.openxmlformats.org/wordprocessingml/2006/main" xmlns:wne="http://schemas.microsoft.com/office/word/2006/wordml">
+<w:endnotes xmlns:wpc="http://schemas.microsoft.com/office/word/2010/wordprocessingCanvas" xmlns:cx="http://schemas.microsoft.com/office/drawing/2014/chartex" xmlns:cx1="http://schemas.microsoft.com/office/drawing/2015/9/8/chartex" xmlns:mc="http://schemas.openxmlformats.org/markup-compatibility/2006" xmlns:o="urn:schemas-microsoft-com:office:office" xmlns:r="http://schemas.openxmlformats.org/officeDocument/2006/relationships" xmlns:m="http://schemas.openxmlformats.org/officeDocument/2006/math" xmlns:v="urn:schemas-microsoft-com:vml" xmlns:wp14="http://schemas.microsoft.com/office/word/2010/wordprocessingDrawing" xmlns:wp="http://schemas.openxmlformats.org/drawingml/2006/wordprocessingDrawing" xmlns:w10="urn:schemas-microsoft-com:office:word" xmlns:w="http://schemas.openxmlformats.org/wordprocessingml/2006/main" xmlns:w14="http://schemas.microsoft.com/office/word/2010/wordml" xmlns:w15="http://schemas.microsoft.com/office/word/2012/wordml" xmlns:w16se="http://schemas.microsoft.com/office/word/2015/wordml/symex" xmlns:wpg="http://schemas.microsoft.com/office/word/2010/wordprocessingGroup" xmlns:wpi="http://schemas.microsoft.com/office/word/2010/wordprocessingInk" xmlns:wne="http://schemas.microsoft.com/office/word/2006/wordml" xmlns:wps="http://schemas.microsoft.com/office/word/2010/wordprocessingShape" mc:Ignorable="w14 w15 w16se wp14">
   <w:endnote w:type="separator" w:id="-1">
     <w:p>
       <w:pPr>
@@ -6884,8 +6381,61 @@
 </w:endnotes>
 </file>
 
+<file path=word/footer1.xml><?xml version="1.0" encoding="utf-8"?>
+<w:ftr xmlns:wpc="http://schemas.microsoft.com/office/word/2010/wordprocessingCanvas" xmlns:cx="http://schemas.microsoft.com/office/drawing/2014/chartex" xmlns:cx1="http://schemas.microsoft.com/office/drawing/2015/9/8/chartex" xmlns:mc="http://schemas.openxmlformats.org/markup-compatibility/2006" xmlns:o="urn:schemas-microsoft-com:office:office" xmlns:r="http://schemas.openxmlformats.org/officeDocument/2006/relationships" xmlns:m="http://schemas.openxmlformats.org/officeDocument/2006/math" xmlns:v="urn:schemas-microsoft-com:vml" xmlns:wp14="http://schemas.microsoft.com/office/word/2010/wordprocessingDrawing" xmlns:wp="http://schemas.openxmlformats.org/drawingml/2006/wordprocessingDrawing" xmlns:w10="urn:schemas-microsoft-com:office:word" xmlns:w="http://schemas.openxmlformats.org/wordprocessingml/2006/main" xmlns:w14="http://schemas.microsoft.com/office/word/2010/wordml" xmlns:w15="http://schemas.microsoft.com/office/word/2012/wordml" xmlns:w16se="http://schemas.microsoft.com/office/word/2015/wordml/symex" xmlns:wpg="http://schemas.microsoft.com/office/word/2010/wordprocessingGroup" xmlns:wpi="http://schemas.microsoft.com/office/word/2010/wordprocessingInk" xmlns:wne="http://schemas.microsoft.com/office/word/2006/wordml" xmlns:wps="http://schemas.microsoft.com/office/word/2010/wordprocessingShape" mc:Ignorable="w14 w15 w16se wp14">
+  <w:sdt>
+    <w:sdtPr>
+      <w:id w:val="1269355154"/>
+      <w:docPartObj>
+        <w:docPartGallery w:val="Page Numbers (Bottom of Page)"/>
+        <w:docPartUnique/>
+      </w:docPartObj>
+    </w:sdtPr>
+    <w:sdtEndPr>
+      <w:rPr>
+        <w:noProof/>
+      </w:rPr>
+    </w:sdtEndPr>
+    <w:sdtContent>
+      <w:p>
+        <w:pPr>
+          <w:pStyle w:val="Footer"/>
+          <w:jc w:val="right"/>
+        </w:pPr>
+        <w:r>
+          <w:fldChar w:fldCharType="begin"/>
+        </w:r>
+        <w:r>
+          <w:instrText xml:space="preserve"> PAGE   \* MERGEFORMAT </w:instrText>
+        </w:r>
+        <w:r>
+          <w:fldChar w:fldCharType="separate"/>
+        </w:r>
+        <w:r>
+          <w:rPr>
+            <w:noProof/>
+          </w:rPr>
+          <w:t>1</w:t>
+        </w:r>
+        <w:r>
+          <w:rPr>
+            <w:noProof/>
+          </w:rPr>
+          <w:fldChar w:fldCharType="end"/>
+        </w:r>
+      </w:p>
+    </w:sdtContent>
+  </w:sdt>
+  <w:p>
+    <w:pPr>
+      <w:pStyle w:val="Footer"/>
+    </w:pPr>
+  </w:p>
+</w:ftr>
+</file>
+
 <file path=word/footnotes.xml><?xml version="1.0" encoding="utf-8"?>
-<w:footnotes xmlns:ve="http://schemas.openxmlformats.org/markup-compatibility/2006" xmlns:o="urn:schemas-microsoft-com:office:office" xmlns:r="http://schemas.openxmlformats.org/officeDocument/2006/relationships" xmlns:m="http://schemas.openxmlformats.org/officeDocument/2006/math" xmlns:v="urn:schemas-microsoft-com:vml" xmlns:wp="http://schemas.openxmlformats.org/drawingml/2006/wordprocessingDrawing" xmlns:w10="urn:schemas-microsoft-com:office:word" xmlns:w="http://schemas.openxmlformats.org/wordprocessingml/2006/main" xmlns:wne="http://schemas.microsoft.com/office/word/2006/wordml">
+<w:footnotes xmlns:wpc="http://schemas.microsoft.com/office/word/2010/wordprocessingCanvas" xmlns:cx="http://schemas.microsoft.com/office/drawing/2014/chartex" xmlns:cx1="http://schemas.microsoft.com/office/drawing/2015/9/8/chartex" xmlns:mc="http://schemas.openxmlformats.org/markup-compatibility/2006" xmlns:o="urn:schemas-microsoft-com:office:office" xmlns:r="http://schemas.openxmlformats.org/officeDocument/2006/relationships" xmlns:m="http://schemas.openxmlformats.org/officeDocument/2006/math" xmlns:v="urn:schemas-microsoft-com:vml" xmlns:wp14="http://schemas.microsoft.com/office/word/2010/wordprocessingDrawing" xmlns:wp="http://schemas.openxmlformats.org/drawingml/2006/wordprocessingDrawing" xmlns:w10="urn:schemas-microsoft-com:office:word" xmlns:w="http://schemas.openxmlformats.org/wordprocessingml/2006/main" xmlns:w14="http://schemas.microsoft.com/office/word/2010/wordml" xmlns:w15="http://schemas.microsoft.com/office/word/2012/wordml" xmlns:w16se="http://schemas.microsoft.com/office/word/2015/wordml/symex" xmlns:wpg="http://schemas.microsoft.com/office/word/2010/wordprocessingGroup" xmlns:wpi="http://schemas.microsoft.com/office/word/2010/wordprocessingInk" xmlns:wne="http://schemas.microsoft.com/office/word/2006/wordml" xmlns:wps="http://schemas.microsoft.com/office/word/2010/wordprocessingShape" mc:Ignorable="w14 w15 w16se wp14">
   <w:footnote w:type="separator" w:id="-1">
     <w:p>
       <w:pPr>
@@ -6910,8 +6460,8 @@
 </file>
 
 <file path=word/numbering.xml><?xml version="1.0" encoding="utf-8"?>
-<w:numbering xmlns:ve="http://schemas.openxmlformats.org/markup-compatibility/2006" xmlns:o="urn:schemas-microsoft-com:office:office" xmlns:r="http://schemas.openxmlformats.org/officeDocument/2006/relationships" xmlns:m="http://schemas.openxmlformats.org/officeDocument/2006/math" xmlns:v="urn:schemas-microsoft-com:vml" xmlns:wp="http://schemas.openxmlformats.org/drawingml/2006/wordprocessingDrawing" xmlns:w10="urn:schemas-microsoft-com:office:word" xmlns:w="http://schemas.openxmlformats.org/wordprocessingml/2006/main" xmlns:wne="http://schemas.microsoft.com/office/word/2006/wordml">
-  <w:abstractNum w:abstractNumId="0">
+<w:numbering xmlns:wpc="http://schemas.microsoft.com/office/word/2010/wordprocessingCanvas" xmlns:cx="http://schemas.microsoft.com/office/drawing/2014/chartex" xmlns:cx1="http://schemas.microsoft.com/office/drawing/2015/9/8/chartex" xmlns:mc="http://schemas.openxmlformats.org/markup-compatibility/2006" xmlns:o="urn:schemas-microsoft-com:office:office" xmlns:r="http://schemas.openxmlformats.org/officeDocument/2006/relationships" xmlns:m="http://schemas.openxmlformats.org/officeDocument/2006/math" xmlns:v="urn:schemas-microsoft-com:vml" xmlns:wp14="http://schemas.microsoft.com/office/word/2010/wordprocessingDrawing" xmlns:wp="http://schemas.openxmlformats.org/drawingml/2006/wordprocessingDrawing" xmlns:w10="urn:schemas-microsoft-com:office:word" xmlns:w="http://schemas.openxmlformats.org/wordprocessingml/2006/main" xmlns:w14="http://schemas.microsoft.com/office/word/2010/wordml" xmlns:w15="http://schemas.microsoft.com/office/word/2012/wordml" xmlns:w16se="http://schemas.microsoft.com/office/word/2015/wordml/symex" xmlns:wpg="http://schemas.microsoft.com/office/word/2010/wordprocessingGroup" xmlns:wpi="http://schemas.microsoft.com/office/word/2010/wordprocessingInk" xmlns:wne="http://schemas.microsoft.com/office/word/2006/wordml" xmlns:wps="http://schemas.microsoft.com/office/word/2010/wordprocessingShape" mc:Ignorable="w14 w15 w16se wp14">
+  <w:abstractNum w:abstractNumId="0" w15:restartNumberingAfterBreak="0">
     <w:nsid w:val="36C27781"/>
     <w:multiLevelType w:val="hybridMultilevel"/>
     <w:tmpl w:val="CAC0C598"/>
@@ -7031,7 +6581,7 @@
 </file>
 
 <file path=word/styles.xml><?xml version="1.0" encoding="utf-8"?>
-<w:styles xmlns:r="http://schemas.openxmlformats.org/officeDocument/2006/relationships" xmlns:w="http://schemas.openxmlformats.org/wordprocessingml/2006/main">
+<w:styles xmlns:mc="http://schemas.openxmlformats.org/markup-compatibility/2006" xmlns:r="http://schemas.openxmlformats.org/officeDocument/2006/relationships" xmlns:w="http://schemas.openxmlformats.org/wordprocessingml/2006/main" xmlns:w14="http://schemas.microsoft.com/office/word/2010/wordml" xmlns:w15="http://schemas.microsoft.com/office/word/2012/wordml" xmlns:w16se="http://schemas.microsoft.com/office/word/2015/wordml/symex" mc:Ignorable="w14 w15 w16se">
   <w:docDefaults>
     <w:rPrDefault>
       <w:rPr>
@@ -7047,144 +6597,378 @@
       </w:pPr>
     </w:pPrDefault>
   </w:docDefaults>
-  <w:latentStyles w:defLockedState="0" w:defUIPriority="99" w:defSemiHidden="1" w:defUnhideWhenUsed="1" w:defQFormat="0" w:count="267">
-    <w:lsdException w:name="Normal" w:semiHidden="0" w:uiPriority="0" w:unhideWhenUsed="0" w:qFormat="1"/>
-    <w:lsdException w:name="heading 1" w:semiHidden="0" w:uiPriority="9" w:unhideWhenUsed="0" w:qFormat="1"/>
-    <w:lsdException w:name="heading 2" w:uiPriority="9" w:qFormat="1"/>
-    <w:lsdException w:name="heading 3" w:uiPriority="9" w:qFormat="1"/>
-    <w:lsdException w:name="heading 4" w:uiPriority="9" w:qFormat="1"/>
-    <w:lsdException w:name="heading 5" w:uiPriority="9" w:qFormat="1"/>
-    <w:lsdException w:name="heading 6" w:uiPriority="9" w:qFormat="1"/>
-    <w:lsdException w:name="heading 7" w:uiPriority="9" w:qFormat="1"/>
-    <w:lsdException w:name="heading 8" w:uiPriority="9" w:qFormat="1"/>
-    <w:lsdException w:name="heading 9" w:uiPriority="9" w:qFormat="1"/>
-    <w:lsdException w:name="toc 1" w:uiPriority="39"/>
-    <w:lsdException w:name="toc 2" w:uiPriority="39"/>
-    <w:lsdException w:name="toc 3" w:uiPriority="39"/>
-    <w:lsdException w:name="toc 4" w:uiPriority="39"/>
-    <w:lsdException w:name="toc 5" w:uiPriority="39"/>
-    <w:lsdException w:name="toc 6" w:uiPriority="39"/>
-    <w:lsdException w:name="toc 7" w:uiPriority="39"/>
-    <w:lsdException w:name="toc 8" w:uiPriority="39"/>
-    <w:lsdException w:name="toc 9" w:uiPriority="39"/>
-    <w:lsdException w:name="caption" w:uiPriority="35" w:qFormat="1"/>
-    <w:lsdException w:name="Title" w:semiHidden="0" w:uiPriority="10" w:unhideWhenUsed="0" w:qFormat="1"/>
-    <w:lsdException w:name="Default Paragraph Font" w:uiPriority="1"/>
-    <w:lsdException w:name="Subtitle" w:semiHidden="0" w:uiPriority="11" w:unhideWhenUsed="0" w:qFormat="1"/>
-    <w:lsdException w:name="Strong" w:semiHidden="0" w:uiPriority="22" w:unhideWhenUsed="0" w:qFormat="1"/>
-    <w:lsdException w:name="Emphasis" w:semiHidden="0" w:uiPriority="20" w:unhideWhenUsed="0" w:qFormat="1"/>
-    <w:lsdException w:name="Table Grid" w:semiHidden="0" w:uiPriority="39" w:unhideWhenUsed="0"/>
-    <w:lsdException w:name="Placeholder Text" w:unhideWhenUsed="0"/>
-    <w:lsdException w:name="No Spacing" w:semiHidden="0" w:uiPriority="1" w:unhideWhenUsed="0" w:qFormat="1"/>
-    <w:lsdException w:name="Light Shading" w:semiHidden="0" w:uiPriority="60" w:unhideWhenUsed="0"/>
-    <w:lsdException w:name="Light List" w:semiHidden="0" w:uiPriority="61" w:unhideWhenUsed="0"/>
-    <w:lsdException w:name="Light Grid" w:semiHidden="0" w:uiPriority="62" w:unhideWhenUsed="0"/>
-    <w:lsdException w:name="Medium Shading 1" w:semiHidden="0" w:uiPriority="63" w:unhideWhenUsed="0"/>
-    <w:lsdException w:name="Medium Shading 2" w:semiHidden="0" w:uiPriority="64" w:unhideWhenUsed="0"/>
-    <w:lsdException w:name="Medium List 1" w:semiHidden="0" w:uiPriority="65" w:unhideWhenUsed="0"/>
-    <w:lsdException w:name="Medium List 2" w:semiHidden="0" w:uiPriority="66" w:unhideWhenUsed="0"/>
-    <w:lsdException w:name="Medium Grid 1" w:semiHidden="0" w:uiPriority="67" w:unhideWhenUsed="0"/>
-    <w:lsdException w:name="Medium Grid 2" w:semiHidden="0" w:uiPriority="68" w:unhideWhenUsed="0"/>
-    <w:lsdException w:name="Medium Grid 3" w:semiHidden="0" w:uiPriority="69" w:unhideWhenUsed="0"/>
-    <w:lsdException w:name="Dark List" w:semiHidden="0" w:uiPriority="70" w:unhideWhenUsed="0"/>
-    <w:lsdException w:name="Colorful Shading" w:semiHidden="0" w:uiPriority="71" w:unhideWhenUsed="0"/>
-    <w:lsdException w:name="Colorful List" w:semiHidden="0" w:uiPriority="72" w:unhideWhenUsed="0"/>
-    <w:lsdException w:name="Colorful Grid" w:semiHidden="0" w:uiPriority="73" w:unhideWhenUsed="0"/>
-    <w:lsdException w:name="Light Shading Accent 1" w:semiHidden="0" w:uiPriority="60" w:unhideWhenUsed="0"/>
-    <w:lsdException w:name="Light List Accent 1" w:semiHidden="0" w:uiPriority="61" w:unhideWhenUsed="0"/>
-    <w:lsdException w:name="Light Grid Accent 1" w:semiHidden="0" w:uiPriority="62" w:unhideWhenUsed="0"/>
-    <w:lsdException w:name="Medium Shading 1 Accent 1" w:semiHidden="0" w:uiPriority="63" w:unhideWhenUsed="0"/>
-    <w:lsdException w:name="Medium Shading 2 Accent 1" w:semiHidden="0" w:uiPriority="64" w:unhideWhenUsed="0"/>
-    <w:lsdException w:name="Medium List 1 Accent 1" w:semiHidden="0" w:uiPriority="65" w:unhideWhenUsed="0"/>
-    <w:lsdException w:name="Revision" w:unhideWhenUsed="0"/>
-    <w:lsdException w:name="List Paragraph" w:semiHidden="0" w:uiPriority="34" w:unhideWhenUsed="0" w:qFormat="1"/>
-    <w:lsdException w:name="Quote" w:semiHidden="0" w:uiPriority="29" w:unhideWhenUsed="0" w:qFormat="1"/>
-    <w:lsdException w:name="Intense Quote" w:semiHidden="0" w:uiPriority="30" w:unhideWhenUsed="0" w:qFormat="1"/>
-    <w:lsdException w:name="Medium List 2 Accent 1" w:semiHidden="0" w:uiPriority="66" w:unhideWhenUsed="0"/>
-    <w:lsdException w:name="Medium Grid 1 Accent 1" w:semiHidden="0" w:uiPriority="67" w:unhideWhenUsed="0"/>
-    <w:lsdException w:name="Medium Grid 2 Accent 1" w:semiHidden="0" w:uiPriority="68" w:unhideWhenUsed="0"/>
-    <w:lsdException w:name="Medium Grid 3 Accent 1" w:semiHidden="0" w:uiPriority="69" w:unhideWhenUsed="0"/>
-    <w:lsdException w:name="Dark List Accent 1" w:semiHidden="0" w:uiPriority="70" w:unhideWhenUsed="0"/>
-    <w:lsdException w:name="Colorful Shading Accent 1" w:semiHidden="0" w:uiPriority="71" w:unhideWhenUsed="0"/>
-    <w:lsdException w:name="Colorful List Accent 1" w:semiHidden="0" w:uiPriority="72" w:unhideWhenUsed="0"/>
-    <w:lsdException w:name="Colorful Grid Accent 1" w:semiHidden="0" w:uiPriority="73" w:unhideWhenUsed="0"/>
-    <w:lsdException w:name="Light Shading Accent 2" w:semiHidden="0" w:uiPriority="60" w:unhideWhenUsed="0"/>
-    <w:lsdException w:name="Light List Accent 2" w:semiHidden="0" w:uiPriority="61" w:unhideWhenUsed="0"/>
-    <w:lsdException w:name="Light Grid Accent 2" w:semiHidden="0" w:uiPriority="62" w:unhideWhenUsed="0"/>
-    <w:lsdException w:name="Medium Shading 1 Accent 2" w:semiHidden="0" w:uiPriority="63" w:unhideWhenUsed="0"/>
-    <w:lsdException w:name="Medium Shading 2 Accent 2" w:semiHidden="0" w:uiPriority="64" w:unhideWhenUsed="0"/>
-    <w:lsdException w:name="Medium List 1 Accent 2" w:semiHidden="0" w:uiPriority="65" w:unhideWhenUsed="0"/>
-    <w:lsdException w:name="Medium List 2 Accent 2" w:semiHidden="0" w:uiPriority="66" w:unhideWhenUsed="0"/>
-    <w:lsdException w:name="Medium Grid 1 Accent 2" w:semiHidden="0" w:uiPriority="67" w:unhideWhenUsed="0"/>
-    <w:lsdException w:name="Medium Grid 2 Accent 2" w:semiHidden="0" w:uiPriority="68" w:unhideWhenUsed="0"/>
-    <w:lsdException w:name="Medium Grid 3 Accent 2" w:semiHidden="0" w:uiPriority="69" w:unhideWhenUsed="0"/>
-    <w:lsdException w:name="Dark List Accent 2" w:semiHidden="0" w:uiPriority="70" w:unhideWhenUsed="0"/>
-    <w:lsdException w:name="Colorful Shading Accent 2" w:semiHidden="0" w:uiPriority="71" w:unhideWhenUsed="0"/>
-    <w:lsdException w:name="Colorful List Accent 2" w:semiHidden="0" w:uiPriority="72" w:unhideWhenUsed="0"/>
-    <w:lsdException w:name="Colorful Grid Accent 2" w:semiHidden="0" w:uiPriority="73" w:unhideWhenUsed="0"/>
-    <w:lsdException w:name="Light Shading Accent 3" w:semiHidden="0" w:uiPriority="60" w:unhideWhenUsed="0"/>
-    <w:lsdException w:name="Light List Accent 3" w:semiHidden="0" w:uiPriority="61" w:unhideWhenUsed="0"/>
-    <w:lsdException w:name="Light Grid Accent 3" w:semiHidden="0" w:uiPriority="62" w:unhideWhenUsed="0"/>
-    <w:lsdException w:name="Medium Shading 1 Accent 3" w:semiHidden="0" w:uiPriority="63" w:unhideWhenUsed="0"/>
-    <w:lsdException w:name="Medium Shading 2 Accent 3" w:semiHidden="0" w:uiPriority="64" w:unhideWhenUsed="0"/>
-    <w:lsdException w:name="Medium List 1 Accent 3" w:semiHidden="0" w:uiPriority="65" w:unhideWhenUsed="0"/>
-    <w:lsdException w:name="Medium List 2 Accent 3" w:semiHidden="0" w:uiPriority="66" w:unhideWhenUsed="0"/>
-    <w:lsdException w:name="Medium Grid 1 Accent 3" w:semiHidden="0" w:uiPriority="67" w:unhideWhenUsed="0"/>
-    <w:lsdException w:name="Medium Grid 2 Accent 3" w:semiHidden="0" w:uiPriority="68" w:unhideWhenUsed="0"/>
-    <w:lsdException w:name="Medium Grid 3 Accent 3" w:semiHidden="0" w:uiPriority="69" w:unhideWhenUsed="0"/>
-    <w:lsdException w:name="Dark List Accent 3" w:semiHidden="0" w:uiPriority="70" w:unhideWhenUsed="0"/>
-    <w:lsdException w:name="Colorful Shading Accent 3" w:semiHidden="0" w:uiPriority="71" w:unhideWhenUsed="0"/>
-    <w:lsdException w:name="Colorful List Accent 3" w:semiHidden="0" w:uiPriority="72" w:unhideWhenUsed="0"/>
-    <w:lsdException w:name="Colorful Grid Accent 3" w:semiHidden="0" w:uiPriority="73" w:unhideWhenUsed="0"/>
-    <w:lsdException w:name="Light Shading Accent 4" w:semiHidden="0" w:uiPriority="60" w:unhideWhenUsed="0"/>
-    <w:lsdException w:name="Light List Accent 4" w:semiHidden="0" w:uiPriority="61" w:unhideWhenUsed="0"/>
-    <w:lsdException w:name="Light Grid Accent 4" w:semiHidden="0" w:uiPriority="62" w:unhideWhenUsed="0"/>
-    <w:lsdException w:name="Medium Shading 1 Accent 4" w:semiHidden="0" w:uiPriority="63" w:unhideWhenUsed="0"/>
-    <w:lsdException w:name="Medium Shading 2 Accent 4" w:semiHidden="0" w:uiPriority="64" w:unhideWhenUsed="0"/>
-    <w:lsdException w:name="Medium List 1 Accent 4" w:semiHidden="0" w:uiPriority="65" w:unhideWhenUsed="0"/>
-    <w:lsdException w:name="Medium List 2 Accent 4" w:semiHidden="0" w:uiPriority="66" w:unhideWhenUsed="0"/>
-    <w:lsdException w:name="Medium Grid 1 Accent 4" w:semiHidden="0" w:uiPriority="67" w:unhideWhenUsed="0"/>
-    <w:lsdException w:name="Medium Grid 2 Accent 4" w:semiHidden="0" w:uiPriority="68" w:unhideWhenUsed="0"/>
-    <w:lsdException w:name="Medium Grid 3 Accent 4" w:semiHidden="0" w:uiPriority="69" w:unhideWhenUsed="0"/>
-    <w:lsdException w:name="Dark List Accent 4" w:semiHidden="0" w:uiPriority="70" w:unhideWhenUsed="0"/>
-    <w:lsdException w:name="Colorful Shading Accent 4" w:semiHidden="0" w:uiPriority="71" w:unhideWhenUsed="0"/>
-    <w:lsdException w:name="Colorful List Accent 4" w:semiHidden="0" w:uiPriority="72" w:unhideWhenUsed="0"/>
-    <w:lsdException w:name="Colorful Grid Accent 4" w:semiHidden="0" w:uiPriority="73" w:unhideWhenUsed="0"/>
-    <w:lsdException w:name="Light Shading Accent 5" w:semiHidden="0" w:uiPriority="60" w:unhideWhenUsed="0"/>
-    <w:lsdException w:name="Light List Accent 5" w:semiHidden="0" w:uiPriority="61" w:unhideWhenUsed="0"/>
-    <w:lsdException w:name="Light Grid Accent 5" w:semiHidden="0" w:uiPriority="62" w:unhideWhenUsed="0"/>
-    <w:lsdException w:name="Medium Shading 1 Accent 5" w:semiHidden="0" w:uiPriority="63" w:unhideWhenUsed="0"/>
-    <w:lsdException w:name="Medium Shading 2 Accent 5" w:semiHidden="0" w:uiPriority="64" w:unhideWhenUsed="0"/>
-    <w:lsdException w:name="Medium List 1 Accent 5" w:semiHidden="0" w:uiPriority="65" w:unhideWhenUsed="0"/>
-    <w:lsdException w:name="Medium List 2 Accent 5" w:semiHidden="0" w:uiPriority="66" w:unhideWhenUsed="0"/>
-    <w:lsdException w:name="Medium Grid 1 Accent 5" w:semiHidden="0" w:uiPriority="67" w:unhideWhenUsed="0"/>
-    <w:lsdException w:name="Medium Grid 2 Accent 5" w:semiHidden="0" w:uiPriority="68" w:unhideWhenUsed="0"/>
-    <w:lsdException w:name="Medium Grid 3 Accent 5" w:semiHidden="0" w:uiPriority="69" w:unhideWhenUsed="0"/>
-    <w:lsdException w:name="Dark List Accent 5" w:semiHidden="0" w:uiPriority="70" w:unhideWhenUsed="0"/>
-    <w:lsdException w:name="Colorful Shading Accent 5" w:semiHidden="0" w:uiPriority="71" w:unhideWhenUsed="0"/>
-    <w:lsdException w:name="Colorful List Accent 5" w:semiHidden="0" w:uiPriority="72" w:unhideWhenUsed="0"/>
-    <w:lsdException w:name="Colorful Grid Accent 5" w:semiHidden="0" w:uiPriority="73" w:unhideWhenUsed="0"/>
-    <w:lsdException w:name="Light Shading Accent 6" w:semiHidden="0" w:uiPriority="60" w:unhideWhenUsed="0"/>
-    <w:lsdException w:name="Light List Accent 6" w:semiHidden="0" w:uiPriority="61" w:unhideWhenUsed="0"/>
-    <w:lsdException w:name="Light Grid Accent 6" w:semiHidden="0" w:uiPriority="62" w:unhideWhenUsed="0"/>
-    <w:lsdException w:name="Medium Shading 1 Accent 6" w:semiHidden="0" w:uiPriority="63" w:unhideWhenUsed="0"/>
-    <w:lsdException w:name="Medium Shading 2 Accent 6" w:semiHidden="0" w:uiPriority="64" w:unhideWhenUsed="0"/>
-    <w:lsdException w:name="Medium List 1 Accent 6" w:semiHidden="0" w:uiPriority="65" w:unhideWhenUsed="0"/>
-    <w:lsdException w:name="Medium List 2 Accent 6" w:semiHidden="0" w:uiPriority="66" w:unhideWhenUsed="0"/>
-    <w:lsdException w:name="Medium Grid 1 Accent 6" w:semiHidden="0" w:uiPriority="67" w:unhideWhenUsed="0"/>
-    <w:lsdException w:name="Medium Grid 2 Accent 6" w:semiHidden="0" w:uiPriority="68" w:unhideWhenUsed="0"/>
-    <w:lsdException w:name="Medium Grid 3 Accent 6" w:semiHidden="0" w:uiPriority="69" w:unhideWhenUsed="0"/>
-    <w:lsdException w:name="Dark List Accent 6" w:semiHidden="0" w:uiPriority="70" w:unhideWhenUsed="0"/>
-    <w:lsdException w:name="Colorful Shading Accent 6" w:semiHidden="0" w:uiPriority="71" w:unhideWhenUsed="0"/>
-    <w:lsdException w:name="Colorful List Accent 6" w:semiHidden="0" w:uiPriority="72" w:unhideWhenUsed="0"/>
-    <w:lsdException w:name="Colorful Grid Accent 6" w:semiHidden="0" w:uiPriority="73" w:unhideWhenUsed="0"/>
-    <w:lsdException w:name="Subtle Emphasis" w:semiHidden="0" w:uiPriority="19" w:unhideWhenUsed="0" w:qFormat="1"/>
-    <w:lsdException w:name="Intense Emphasis" w:semiHidden="0" w:uiPriority="21" w:unhideWhenUsed="0" w:qFormat="1"/>
-    <w:lsdException w:name="Subtle Reference" w:semiHidden="0" w:uiPriority="31" w:unhideWhenUsed="0" w:qFormat="1"/>
-    <w:lsdException w:name="Intense Reference" w:semiHidden="0" w:uiPriority="32" w:unhideWhenUsed="0" w:qFormat="1"/>
-    <w:lsdException w:name="Book Title" w:semiHidden="0" w:uiPriority="33" w:unhideWhenUsed="0" w:qFormat="1"/>
-    <w:lsdException w:name="Bibliography" w:uiPriority="37"/>
-    <w:lsdException w:name="TOC Heading" w:uiPriority="39" w:qFormat="1"/>
+  <w:latentStyles w:defLockedState="0" w:defUIPriority="99" w:defSemiHidden="0" w:defUnhideWhenUsed="0" w:defQFormat="0" w:count="371">
+    <w:lsdException w:name="Normal" w:uiPriority="0" w:qFormat="1"/>
+    <w:lsdException w:name="heading 1" w:uiPriority="9" w:qFormat="1"/>
+    <w:lsdException w:name="heading 2" w:semiHidden="1" w:uiPriority="9" w:unhideWhenUsed="1" w:qFormat="1"/>
+    <w:lsdException w:name="heading 3" w:semiHidden="1" w:uiPriority="9" w:unhideWhenUsed="1" w:qFormat="1"/>
+    <w:lsdException w:name="heading 4" w:semiHidden="1" w:uiPriority="9" w:unhideWhenUsed="1" w:qFormat="1"/>
+    <w:lsdException w:name="heading 5" w:semiHidden="1" w:uiPriority="9" w:unhideWhenUsed="1" w:qFormat="1"/>
+    <w:lsdException w:name="heading 6" w:semiHidden="1" w:uiPriority="9" w:unhideWhenUsed="1" w:qFormat="1"/>
+    <w:lsdException w:name="heading 7" w:semiHidden="1" w:uiPriority="9" w:unhideWhenUsed="1" w:qFormat="1"/>
+    <w:lsdException w:name="heading 8" w:semiHidden="1" w:uiPriority="9" w:unhideWhenUsed="1" w:qFormat="1"/>
+    <w:lsdException w:name="heading 9" w:semiHidden="1" w:uiPriority="9" w:unhideWhenUsed="1" w:qFormat="1"/>
+    <w:lsdException w:name="index 1" w:semiHidden="1" w:unhideWhenUsed="1"/>
+    <w:lsdException w:name="index 2" w:semiHidden="1" w:unhideWhenUsed="1"/>
+    <w:lsdException w:name="index 3" w:semiHidden="1" w:unhideWhenUsed="1"/>
+    <w:lsdException w:name="index 4" w:semiHidden="1" w:unhideWhenUsed="1"/>
+    <w:lsdException w:name="index 5" w:semiHidden="1" w:unhideWhenUsed="1"/>
+    <w:lsdException w:name="index 6" w:semiHidden="1" w:unhideWhenUsed="1"/>
+    <w:lsdException w:name="index 7" w:semiHidden="1" w:unhideWhenUsed="1"/>
+    <w:lsdException w:name="index 8" w:semiHidden="1" w:unhideWhenUsed="1"/>
+    <w:lsdException w:name="index 9" w:semiHidden="1" w:unhideWhenUsed="1"/>
+    <w:lsdException w:name="toc 1" w:semiHidden="1" w:uiPriority="39" w:unhideWhenUsed="1"/>
+    <w:lsdException w:name="toc 2" w:semiHidden="1" w:uiPriority="39" w:unhideWhenUsed="1"/>
+    <w:lsdException w:name="toc 3" w:semiHidden="1" w:uiPriority="39" w:unhideWhenUsed="1"/>
+    <w:lsdException w:name="toc 4" w:semiHidden="1" w:uiPriority="39" w:unhideWhenUsed="1"/>
+    <w:lsdException w:name="toc 5" w:semiHidden="1" w:uiPriority="39" w:unhideWhenUsed="1"/>
+    <w:lsdException w:name="toc 6" w:semiHidden="1" w:uiPriority="39" w:unhideWhenUsed="1"/>
+    <w:lsdException w:name="toc 7" w:semiHidden="1" w:uiPriority="39" w:unhideWhenUsed="1"/>
+    <w:lsdException w:name="toc 8" w:semiHidden="1" w:uiPriority="39" w:unhideWhenUsed="1"/>
+    <w:lsdException w:name="toc 9" w:semiHidden="1" w:uiPriority="39" w:unhideWhenUsed="1"/>
+    <w:lsdException w:name="Normal Indent" w:semiHidden="1" w:unhideWhenUsed="1"/>
+    <w:lsdException w:name="footnote text" w:semiHidden="1" w:unhideWhenUsed="1"/>
+    <w:lsdException w:name="annotation text" w:semiHidden="1" w:unhideWhenUsed="1"/>
+    <w:lsdException w:name="header" w:semiHidden="1" w:unhideWhenUsed="1"/>
+    <w:lsdException w:name="footer" w:semiHidden="1" w:unhideWhenUsed="1"/>
+    <w:lsdException w:name="index heading" w:semiHidden="1" w:unhideWhenUsed="1"/>
+    <w:lsdException w:name="caption" w:semiHidden="1" w:uiPriority="35" w:unhideWhenUsed="1" w:qFormat="1"/>
+    <w:lsdException w:name="table of figures" w:semiHidden="1" w:unhideWhenUsed="1"/>
+    <w:lsdException w:name="envelope address" w:semiHidden="1" w:unhideWhenUsed="1"/>
+    <w:lsdException w:name="envelope return" w:semiHidden="1" w:unhideWhenUsed="1"/>
+    <w:lsdException w:name="footnote reference" w:semiHidden="1" w:unhideWhenUsed="1"/>
+    <w:lsdException w:name="annotation reference" w:semiHidden="1" w:unhideWhenUsed="1"/>
+    <w:lsdException w:name="line number" w:semiHidden="1" w:unhideWhenUsed="1"/>
+    <w:lsdException w:name="page number" w:semiHidden="1" w:unhideWhenUsed="1"/>
+    <w:lsdException w:name="endnote reference" w:semiHidden="1" w:unhideWhenUsed="1"/>
+    <w:lsdException w:name="endnote text" w:semiHidden="1" w:unhideWhenUsed="1"/>
+    <w:lsdException w:name="table of authorities" w:semiHidden="1" w:unhideWhenUsed="1"/>
+    <w:lsdException w:name="macro" w:semiHidden="1" w:unhideWhenUsed="1"/>
+    <w:lsdException w:name="toa heading" w:semiHidden="1" w:unhideWhenUsed="1"/>
+    <w:lsdException w:name="List" w:semiHidden="1" w:unhideWhenUsed="1"/>
+    <w:lsdException w:name="List Bullet" w:semiHidden="1" w:unhideWhenUsed="1"/>
+    <w:lsdException w:name="List Number" w:semiHidden="1" w:unhideWhenUsed="1"/>
+    <w:lsdException w:name="List 2" w:semiHidden="1" w:unhideWhenUsed="1"/>
+    <w:lsdException w:name="List 3" w:semiHidden="1" w:unhideWhenUsed="1"/>
+    <w:lsdException w:name="List 4" w:semiHidden="1" w:unhideWhenUsed="1"/>
+    <w:lsdException w:name="List 5" w:semiHidden="1" w:unhideWhenUsed="1"/>
+    <w:lsdException w:name="List Bullet 2" w:semiHidden="1" w:unhideWhenUsed="1"/>
+    <w:lsdException w:name="List Bullet 3" w:semiHidden="1" w:unhideWhenUsed="1"/>
+    <w:lsdException w:name="List Bullet 4" w:semiHidden="1" w:unhideWhenUsed="1"/>
+    <w:lsdException w:name="List Bullet 5" w:semiHidden="1" w:unhideWhenUsed="1"/>
+    <w:lsdException w:name="List Number 2" w:semiHidden="1" w:unhideWhenUsed="1"/>
+    <w:lsdException w:name="List Number 3" w:semiHidden="1" w:unhideWhenUsed="1"/>
+    <w:lsdException w:name="List Number 4" w:semiHidden="1" w:unhideWhenUsed="1"/>
+    <w:lsdException w:name="List Number 5" w:semiHidden="1" w:unhideWhenUsed="1"/>
+    <w:lsdException w:name="Title" w:uiPriority="10" w:qFormat="1"/>
+    <w:lsdException w:name="Closing" w:semiHidden="1" w:unhideWhenUsed="1"/>
+    <w:lsdException w:name="Signature" w:semiHidden="1" w:unhideWhenUsed="1"/>
+    <w:lsdException w:name="Default Paragraph Font" w:semiHidden="1" w:uiPriority="1" w:unhideWhenUsed="1"/>
+    <w:lsdException w:name="Body Text" w:semiHidden="1" w:unhideWhenUsed="1"/>
+    <w:lsdException w:name="Body Text Indent" w:semiHidden="1" w:unhideWhenUsed="1"/>
+    <w:lsdException w:name="List Continue" w:semiHidden="1" w:unhideWhenUsed="1"/>
+    <w:lsdException w:name="List Continue 2" w:semiHidden="1" w:unhideWhenUsed="1"/>
+    <w:lsdException w:name="List Continue 3" w:semiHidden="1" w:unhideWhenUsed="1"/>
+    <w:lsdException w:name="List Continue 4" w:semiHidden="1" w:unhideWhenUsed="1"/>
+    <w:lsdException w:name="List Continue 5" w:semiHidden="1" w:unhideWhenUsed="1"/>
+    <w:lsdException w:name="Message Header" w:semiHidden="1" w:unhideWhenUsed="1"/>
+    <w:lsdException w:name="Subtitle" w:uiPriority="11" w:qFormat="1"/>
+    <w:lsdException w:name="Salutation" w:semiHidden="1" w:unhideWhenUsed="1"/>
+    <w:lsdException w:name="Date" w:semiHidden="1" w:unhideWhenUsed="1"/>
+    <w:lsdException w:name="Body Text First Indent" w:semiHidden="1" w:unhideWhenUsed="1"/>
+    <w:lsdException w:name="Body Text First Indent 2" w:semiHidden="1" w:unhideWhenUsed="1"/>
+    <w:lsdException w:name="Note Heading" w:semiHidden="1" w:unhideWhenUsed="1"/>
+    <w:lsdException w:name="Body Text 2" w:semiHidden="1" w:unhideWhenUsed="1"/>
+    <w:lsdException w:name="Body Text 3" w:semiHidden="1" w:unhideWhenUsed="1"/>
+    <w:lsdException w:name="Body Text Indent 2" w:semiHidden="1" w:unhideWhenUsed="1"/>
+    <w:lsdException w:name="Body Text Indent 3" w:semiHidden="1" w:unhideWhenUsed="1"/>
+    <w:lsdException w:name="Block Text" w:semiHidden="1" w:unhideWhenUsed="1"/>
+    <w:lsdException w:name="Hyperlink" w:semiHidden="1" w:unhideWhenUsed="1"/>
+    <w:lsdException w:name="FollowedHyperlink" w:semiHidden="1" w:unhideWhenUsed="1"/>
+    <w:lsdException w:name="Strong" w:uiPriority="22" w:qFormat="1"/>
+    <w:lsdException w:name="Emphasis" w:uiPriority="20" w:qFormat="1"/>
+    <w:lsdException w:name="Document Map" w:semiHidden="1" w:unhideWhenUsed="1"/>
+    <w:lsdException w:name="Plain Text" w:semiHidden="1" w:unhideWhenUsed="1"/>
+    <w:lsdException w:name="E-mail Signature" w:semiHidden="1" w:unhideWhenUsed="1"/>
+    <w:lsdException w:name="HTML Top of Form" w:semiHidden="1" w:unhideWhenUsed="1"/>
+    <w:lsdException w:name="HTML Bottom of Form" w:semiHidden="1" w:unhideWhenUsed="1"/>
+    <w:lsdException w:name="Normal (Web)" w:semiHidden="1" w:unhideWhenUsed="1"/>
+    <w:lsdException w:name="HTML Acronym" w:semiHidden="1" w:unhideWhenUsed="1"/>
+    <w:lsdException w:name="HTML Address" w:semiHidden="1" w:unhideWhenUsed="1"/>
+    <w:lsdException w:name="HTML Cite" w:semiHidden="1" w:unhideWhenUsed="1"/>
+    <w:lsdException w:name="HTML Code" w:semiHidden="1" w:unhideWhenUsed="1"/>
+    <w:lsdException w:name="HTML Definition" w:semiHidden="1" w:unhideWhenUsed="1"/>
+    <w:lsdException w:name="HTML Keyboard" w:semiHidden="1" w:unhideWhenUsed="1"/>
+    <w:lsdException w:name="HTML Preformatted" w:semiHidden="1" w:unhideWhenUsed="1"/>
+    <w:lsdException w:name="HTML Sample" w:semiHidden="1" w:unhideWhenUsed="1"/>
+    <w:lsdException w:name="HTML Typewriter" w:semiHidden="1" w:unhideWhenUsed="1"/>
+    <w:lsdException w:name="HTML Variable" w:semiHidden="1" w:unhideWhenUsed="1"/>
+    <w:lsdException w:name="Normal Table" w:semiHidden="1" w:unhideWhenUsed="1"/>
+    <w:lsdException w:name="annotation subject" w:semiHidden="1" w:unhideWhenUsed="1"/>
+    <w:lsdException w:name="No List" w:semiHidden="1" w:unhideWhenUsed="1"/>
+    <w:lsdException w:name="Outline List 1" w:semiHidden="1" w:unhideWhenUsed="1"/>
+    <w:lsdException w:name="Outline List 2" w:semiHidden="1" w:unhideWhenUsed="1"/>
+    <w:lsdException w:name="Outline List 3" w:semiHidden="1" w:unhideWhenUsed="1"/>
+    <w:lsdException w:name="Table Simple 1" w:semiHidden="1" w:unhideWhenUsed="1"/>
+    <w:lsdException w:name="Table Simple 2" w:semiHidden="1" w:unhideWhenUsed="1"/>
+    <w:lsdException w:name="Table Simple 3" w:semiHidden="1" w:unhideWhenUsed="1"/>
+    <w:lsdException w:name="Table Classic 1" w:semiHidden="1" w:unhideWhenUsed="1"/>
+    <w:lsdException w:name="Table Classic 2" w:semiHidden="1" w:unhideWhenUsed="1"/>
+    <w:lsdException w:name="Table Classic 3" w:semiHidden="1" w:unhideWhenUsed="1"/>
+    <w:lsdException w:name="Table Classic 4" w:semiHidden="1" w:unhideWhenUsed="1"/>
+    <w:lsdException w:name="Table Colorful 1" w:semiHidden="1" w:unhideWhenUsed="1"/>
+    <w:lsdException w:name="Table Colorful 2" w:semiHidden="1" w:unhideWhenUsed="1"/>
+    <w:lsdException w:name="Table Colorful 3" w:semiHidden="1" w:unhideWhenUsed="1"/>
+    <w:lsdException w:name="Table Columns 1" w:semiHidden="1" w:unhideWhenUsed="1"/>
+    <w:lsdException w:name="Table Columns 2" w:semiHidden="1" w:unhideWhenUsed="1"/>
+    <w:lsdException w:name="Table Columns 3" w:semiHidden="1" w:unhideWhenUsed="1"/>
+    <w:lsdException w:name="Table Columns 4" w:semiHidden="1" w:unhideWhenUsed="1"/>
+    <w:lsdException w:name="Table Columns 5" w:semiHidden="1" w:unhideWhenUsed="1"/>
+    <w:lsdException w:name="Table Grid 1" w:semiHidden="1" w:unhideWhenUsed="1"/>
+    <w:lsdException w:name="Table Grid 2" w:semiHidden="1" w:unhideWhenUsed="1"/>
+    <w:lsdException w:name="Table Grid 3" w:semiHidden="1" w:unhideWhenUsed="1"/>
+    <w:lsdException w:name="Table Grid 4" w:semiHidden="1" w:unhideWhenUsed="1"/>
+    <w:lsdException w:name="Table Grid 5" w:semiHidden="1" w:unhideWhenUsed="1"/>
+    <w:lsdException w:name="Table Grid 6" w:semiHidden="1" w:unhideWhenUsed="1"/>
+    <w:lsdException w:name="Table Grid 7" w:semiHidden="1" w:unhideWhenUsed="1"/>
+    <w:lsdException w:name="Table Grid 8" w:semiHidden="1" w:unhideWhenUsed="1"/>
+    <w:lsdException w:name="Table List 1" w:semiHidden="1" w:unhideWhenUsed="1"/>
+    <w:lsdException w:name="Table List 2" w:semiHidden="1" w:unhideWhenUsed="1"/>
+    <w:lsdException w:name="Table List 3" w:semiHidden="1" w:unhideWhenUsed="1"/>
+    <w:lsdException w:name="Table List 4" w:semiHidden="1" w:unhideWhenUsed="1"/>
+    <w:lsdException w:name="Table List 5" w:semiHidden="1" w:unhideWhenUsed="1"/>
+    <w:lsdException w:name="Table List 6" w:semiHidden="1" w:unhideWhenUsed="1"/>
+    <w:lsdException w:name="Table List 7" w:semiHidden="1" w:unhideWhenUsed="1"/>
+    <w:lsdException w:name="Table List 8" w:semiHidden="1" w:unhideWhenUsed="1"/>
+    <w:lsdException w:name="Table 3D effects 1" w:semiHidden="1" w:unhideWhenUsed="1"/>
+    <w:lsdException w:name="Table 3D effects 2" w:semiHidden="1" w:unhideWhenUsed="1"/>
+    <w:lsdException w:name="Table 3D effects 3" w:semiHidden="1" w:unhideWhenUsed="1"/>
+    <w:lsdException w:name="Table Contemporary" w:semiHidden="1" w:unhideWhenUsed="1"/>
+    <w:lsdException w:name="Table Elegant" w:semiHidden="1" w:unhideWhenUsed="1"/>
+    <w:lsdException w:name="Table Professional" w:semiHidden="1" w:unhideWhenUsed="1"/>
+    <w:lsdException w:name="Table Subtle 1" w:semiHidden="1" w:unhideWhenUsed="1"/>
+    <w:lsdException w:name="Table Subtle 2" w:semiHidden="1" w:unhideWhenUsed="1"/>
+    <w:lsdException w:name="Table Web 1" w:semiHidden="1" w:unhideWhenUsed="1"/>
+    <w:lsdException w:name="Table Web 2" w:semiHidden="1" w:unhideWhenUsed="1"/>
+    <w:lsdException w:name="Table Web 3" w:semiHidden="1" w:unhideWhenUsed="1"/>
+    <w:lsdException w:name="Balloon Text" w:semiHidden="1" w:unhideWhenUsed="1"/>
+    <w:lsdException w:name="Table Grid" w:uiPriority="39"/>
+    <w:lsdException w:name="Table Theme" w:semiHidden="1" w:unhideWhenUsed="1"/>
+    <w:lsdException w:name="Placeholder Text" w:semiHidden="1"/>
+    <w:lsdException w:name="No Spacing" w:uiPriority="1" w:qFormat="1"/>
+    <w:lsdException w:name="Light Shading" w:uiPriority="60"/>
+    <w:lsdException w:name="Light List" w:uiPriority="61"/>
+    <w:lsdException w:name="Light Grid" w:uiPriority="62"/>
+    <w:lsdException w:name="Medium Shading 1" w:uiPriority="63"/>
+    <w:lsdException w:name="Medium Shading 2" w:uiPriority="64"/>
+    <w:lsdException w:name="Medium List 1" w:uiPriority="65"/>
+    <w:lsdException w:name="Medium List 2" w:uiPriority="66"/>
+    <w:lsdException w:name="Medium Grid 1" w:uiPriority="67"/>
+    <w:lsdException w:name="Medium Grid 2" w:uiPriority="68"/>
+    <w:lsdException w:name="Medium Grid 3" w:uiPriority="69"/>
+    <w:lsdException w:name="Dark List" w:uiPriority="70"/>
+    <w:lsdException w:name="Colorful Shading" w:uiPriority="71"/>
+    <w:lsdException w:name="Colorful List" w:uiPriority="72"/>
+    <w:lsdException w:name="Colorful Grid" w:uiPriority="73"/>
+    <w:lsdException w:name="Light Shading Accent 1" w:uiPriority="60"/>
+    <w:lsdException w:name="Light List Accent 1" w:uiPriority="61"/>
+    <w:lsdException w:name="Light Grid Accent 1" w:uiPriority="62"/>
+    <w:lsdException w:name="Medium Shading 1 Accent 1" w:uiPriority="63"/>
+    <w:lsdException w:name="Medium Shading 2 Accent 1" w:uiPriority="64"/>
+    <w:lsdException w:name="Medium List 1 Accent 1" w:uiPriority="65"/>
+    <w:lsdException w:name="Revision" w:semiHidden="1"/>
+    <w:lsdException w:name="List Paragraph" w:uiPriority="34" w:qFormat="1"/>
+    <w:lsdException w:name="Quote" w:uiPriority="29" w:qFormat="1"/>
+    <w:lsdException w:name="Intense Quote" w:uiPriority="30" w:qFormat="1"/>
+    <w:lsdException w:name="Medium List 2 Accent 1" w:uiPriority="66"/>
+    <w:lsdException w:name="Medium Grid 1 Accent 1" w:uiPriority="67"/>
+    <w:lsdException w:name="Medium Grid 2 Accent 1" w:uiPriority="68"/>
+    <w:lsdException w:name="Medium Grid 3 Accent 1" w:uiPriority="69"/>
+    <w:lsdException w:name="Dark List Accent 1" w:uiPriority="70"/>
+    <w:lsdException w:name="Colorful Shading Accent 1" w:uiPriority="71"/>
+    <w:lsdException w:name="Colorful List Accent 1" w:uiPriority="72"/>
+    <w:lsdException w:name="Colorful Grid Accent 1" w:uiPriority="73"/>
+    <w:lsdException w:name="Light Shading Accent 2" w:uiPriority="60"/>
+    <w:lsdException w:name="Light List Accent 2" w:uiPriority="61"/>
+    <w:lsdException w:name="Light Grid Accent 2" w:uiPriority="62"/>
+    <w:lsdException w:name="Medium Shading 1 Accent 2" w:uiPriority="63"/>
+    <w:lsdException w:name="Medium Shading 2 Accent 2" w:uiPriority="64"/>
+    <w:lsdException w:name="Medium List 1 Accent 2" w:uiPriority="65"/>
+    <w:lsdException w:name="Medium List 2 Accent 2" w:uiPriority="66"/>
+    <w:lsdException w:name="Medium Grid 1 Accent 2" w:uiPriority="67"/>
+    <w:lsdException w:name="Medium Grid 2 Accent 2" w:uiPriority="68"/>
+    <w:lsdException w:name="Medium Grid 3 Accent 2" w:uiPriority="69"/>
+    <w:lsdException w:name="Dark List Accent 2" w:uiPriority="70"/>
+    <w:lsdException w:name="Colorful Shading Accent 2" w:uiPriority="71"/>
+    <w:lsdException w:name="Colorful List Accent 2" w:uiPriority="72"/>
+    <w:lsdException w:name="Colorful Grid Accent 2" w:uiPriority="73"/>
+    <w:lsdException w:name="Light Shading Accent 3" w:uiPriority="60"/>
+    <w:lsdException w:name="Light List Accent 3" w:uiPriority="61"/>
+    <w:lsdException w:name="Light Grid Accent 3" w:uiPriority="62"/>
+    <w:lsdException w:name="Medium Shading 1 Accent 3" w:uiPriority="63"/>
+    <w:lsdException w:name="Medium Shading 2 Accent 3" w:uiPriority="64"/>
+    <w:lsdException w:name="Medium List 1 Accent 3" w:uiPriority="65"/>
+    <w:lsdException w:name="Medium List 2 Accent 3" w:uiPriority="66"/>
+    <w:lsdException w:name="Medium Grid 1 Accent 3" w:uiPriority="67"/>
+    <w:lsdException w:name="Medium Grid 2 Accent 3" w:uiPriority="68"/>
+    <w:lsdException w:name="Medium Grid 3 Accent 3" w:uiPriority="69"/>
+    <w:lsdException w:name="Dark List Accent 3" w:uiPriority="70"/>
+    <w:lsdException w:name="Colorful Shading Accent 3" w:uiPriority="71"/>
+    <w:lsdException w:name="Colorful List Accent 3" w:uiPriority="72"/>
+    <w:lsdException w:name="Colorful Grid Accent 3" w:uiPriority="73"/>
+    <w:lsdException w:name="Light Shading Accent 4" w:uiPriority="60"/>
+    <w:lsdException w:name="Light List Accent 4" w:uiPriority="61"/>
+    <w:lsdException w:name="Light Grid Accent 4" w:uiPriority="62"/>
+    <w:lsdException w:name="Medium Shading 1 Accent 4" w:uiPriority="63"/>
+    <w:lsdException w:name="Medium Shading 2 Accent 4" w:uiPriority="64"/>
+    <w:lsdException w:name="Medium List 1 Accent 4" w:uiPriority="65"/>
+    <w:lsdException w:name="Medium List 2 Accent 4" w:uiPriority="66"/>
+    <w:lsdException w:name="Medium Grid 1 Accent 4" w:uiPriority="67"/>
+    <w:lsdException w:name="Medium Grid 2 Accent 4" w:uiPriority="68"/>
+    <w:lsdException w:name="Medium Grid 3 Accent 4" w:uiPriority="69"/>
+    <w:lsdException w:name="Dark List Accent 4" w:uiPriority="70"/>
+    <w:lsdException w:name="Colorful Shading Accent 4" w:uiPriority="71"/>
+    <w:lsdException w:name="Colorful List Accent 4" w:uiPriority="72"/>
+    <w:lsdException w:name="Colorful Grid Accent 4" w:uiPriority="73"/>
+    <w:lsdException w:name="Light Shading Accent 5" w:uiPriority="60"/>
+    <w:lsdException w:name="Light List Accent 5" w:uiPriority="61"/>
+    <w:lsdException w:name="Light Grid Accent 5" w:uiPriority="62"/>
+    <w:lsdException w:name="Medium Shading 1 Accent 5" w:uiPriority="63"/>
+    <w:lsdException w:name="Medium Shading 2 Accent 5" w:uiPriority="64"/>
+    <w:lsdException w:name="Medium List 1 Accent 5" w:uiPriority="65"/>
+    <w:lsdException w:name="Medium List 2 Accent 5" w:uiPriority="66"/>
+    <w:lsdException w:name="Medium Grid 1 Accent 5" w:uiPriority="67"/>
+    <w:lsdException w:name="Medium Grid 2 Accent 5" w:uiPriority="68"/>
+    <w:lsdException w:name="Medium Grid 3 Accent 5" w:uiPriority="69"/>
+    <w:lsdException w:name="Dark List Accent 5" w:uiPriority="70"/>
+    <w:lsdException w:name="Colorful Shading Accent 5" w:uiPriority="71"/>
+    <w:lsdException w:name="Colorful List Accent 5" w:uiPriority="72"/>
+    <w:lsdException w:name="Colorful Grid Accent 5" w:uiPriority="73"/>
+    <w:lsdException w:name="Light Shading Accent 6" w:uiPriority="60"/>
+    <w:lsdException w:name="Light List Accent 6" w:uiPriority="61"/>
+    <w:lsdException w:name="Light Grid Accent 6" w:uiPriority="62"/>
+    <w:lsdException w:name="Medium Shading 1 Accent 6" w:uiPriority="63"/>
+    <w:lsdException w:name="Medium Shading 2 Accent 6" w:uiPriority="64"/>
+    <w:lsdException w:name="Medium List 1 Accent 6" w:uiPriority="65"/>
+    <w:lsdException w:name="Medium List 2 Accent 6" w:uiPriority="66"/>
+    <w:lsdException w:name="Medium Grid 1 Accent 6" w:uiPriority="67"/>
+    <w:lsdException w:name="Medium Grid 2 Accent 6" w:uiPriority="68"/>
+    <w:lsdException w:name="Medium Grid 3 Accent 6" w:uiPriority="69"/>
+    <w:lsdException w:name="Dark List Accent 6" w:uiPriority="70"/>
+    <w:lsdException w:name="Colorful Shading Accent 6" w:uiPriority="71"/>
+    <w:lsdException w:name="Colorful List Accent 6" w:uiPriority="72"/>
+    <w:lsdException w:name="Colorful Grid Accent 6" w:uiPriority="73"/>
+    <w:lsdException w:name="Subtle Emphasis" w:uiPriority="19" w:qFormat="1"/>
+    <w:lsdException w:name="Intense Emphasis" w:uiPriority="21" w:qFormat="1"/>
+    <w:lsdException w:name="Subtle Reference" w:uiPriority="31" w:qFormat="1"/>
+    <w:lsdException w:name="Intense Reference" w:uiPriority="32" w:qFormat="1"/>
+    <w:lsdException w:name="Book Title" w:uiPriority="33" w:qFormat="1"/>
+    <w:lsdException w:name="Bibliography" w:semiHidden="1" w:uiPriority="37" w:unhideWhenUsed="1"/>
+    <w:lsdException w:name="TOC Heading" w:semiHidden="1" w:uiPriority="39" w:unhideWhenUsed="1" w:qFormat="1"/>
+    <w:lsdException w:name="Plain Table 1" w:uiPriority="41"/>
+    <w:lsdException w:name="Plain Table 2" w:uiPriority="42"/>
+    <w:lsdException w:name="Plain Table 3" w:uiPriority="43"/>
+    <w:lsdException w:name="Plain Table 4" w:uiPriority="44"/>
+    <w:lsdException w:name="Plain Table 5" w:uiPriority="45"/>
+    <w:lsdException w:name="Grid Table Light" w:uiPriority="40"/>
+    <w:lsdException w:name="Grid Table 1 Light" w:uiPriority="46"/>
+    <w:lsdException w:name="Grid Table 2" w:uiPriority="47"/>
+    <w:lsdException w:name="Grid Table 3" w:uiPriority="48"/>
+    <w:lsdException w:name="Grid Table 4" w:uiPriority="49"/>
+    <w:lsdException w:name="Grid Table 5 Dark" w:uiPriority="50"/>
+    <w:lsdException w:name="Grid Table 6 Colorful" w:uiPriority="51"/>
+    <w:lsdException w:name="Grid Table 7 Colorful" w:uiPriority="52"/>
+    <w:lsdException w:name="Grid Table 1 Light Accent 1" w:uiPriority="46"/>
+    <w:lsdException w:name="Grid Table 2 Accent 1" w:uiPriority="47"/>
+    <w:lsdException w:name="Grid Table 3 Accent 1" w:uiPriority="48"/>
+    <w:lsdException w:name="Grid Table 4 Accent 1" w:uiPriority="49"/>
+    <w:lsdException w:name="Grid Table 5 Dark Accent 1" w:uiPriority="50"/>
+    <w:lsdException w:name="Grid Table 6 Colorful Accent 1" w:uiPriority="51"/>
+    <w:lsdException w:name="Grid Table 7 Colorful Accent 1" w:uiPriority="52"/>
+    <w:lsdException w:name="Grid Table 1 Light Accent 2" w:uiPriority="46"/>
+    <w:lsdException w:name="Grid Table 2 Accent 2" w:uiPriority="47"/>
+    <w:lsdException w:name="Grid Table 3 Accent 2" w:uiPriority="48"/>
+    <w:lsdException w:name="Grid Table 4 Accent 2" w:uiPriority="49"/>
+    <w:lsdException w:name="Grid Table 5 Dark Accent 2" w:uiPriority="50"/>
+    <w:lsdException w:name="Grid Table 6 Colorful Accent 2" w:uiPriority="51"/>
+    <w:lsdException w:name="Grid Table 7 Colorful Accent 2" w:uiPriority="52"/>
+    <w:lsdException w:name="Grid Table 1 Light Accent 3" w:uiPriority="46"/>
+    <w:lsdException w:name="Grid Table 2 Accent 3" w:uiPriority="47"/>
+    <w:lsdException w:name="Grid Table 3 Accent 3" w:uiPriority="48"/>
+    <w:lsdException w:name="Grid Table 4 Accent 3" w:uiPriority="49"/>
+    <w:lsdException w:name="Grid Table 5 Dark Accent 3" w:uiPriority="50"/>
+    <w:lsdException w:name="Grid Table 6 Colorful Accent 3" w:uiPriority="51"/>
+    <w:lsdException w:name="Grid Table 7 Colorful Accent 3" w:uiPriority="52"/>
+    <w:lsdException w:name="Grid Table 1 Light Accent 4" w:uiPriority="46"/>
+    <w:lsdException w:name="Grid Table 2 Accent 4" w:uiPriority="47"/>
+    <w:lsdException w:name="Grid Table 3 Accent 4" w:uiPriority="48"/>
+    <w:lsdException w:name="Grid Table 4 Accent 4" w:uiPriority="49"/>
+    <w:lsdException w:name="Grid Table 5 Dark Accent 4" w:uiPriority="50"/>
+    <w:lsdException w:name="Grid Table 6 Colorful Accent 4" w:uiPriority="51"/>
+    <w:lsdException w:name="Grid Table 7 Colorful Accent 4" w:uiPriority="52"/>
+    <w:lsdException w:name="Grid Table 1 Light Accent 5" w:uiPriority="46"/>
+    <w:lsdException w:name="Grid Table 2 Accent 5" w:uiPriority="47"/>
+    <w:lsdException w:name="Grid Table 3 Accent 5" w:uiPriority="48"/>
+    <w:lsdException w:name="Grid Table 4 Accent 5" w:uiPriority="49"/>
+    <w:lsdException w:name="Grid Table 5 Dark Accent 5" w:uiPriority="50"/>
+    <w:lsdException w:name="Grid Table 6 Colorful Accent 5" w:uiPriority="51"/>
+    <w:lsdException w:name="Grid Table 7 Colorful Accent 5" w:uiPriority="52"/>
+    <w:lsdException w:name="Grid Table 1 Light Accent 6" w:uiPriority="46"/>
+    <w:lsdException w:name="Grid Table 2 Accent 6" w:uiPriority="47"/>
+    <w:lsdException w:name="Grid Table 3 Accent 6" w:uiPriority="48"/>
+    <w:lsdException w:name="Grid Table 4 Accent 6" w:uiPriority="49"/>
+    <w:lsdException w:name="Grid Table 5 Dark Accent 6" w:uiPriority="50"/>
+    <w:lsdException w:name="Grid Table 6 Colorful Accent 6" w:uiPriority="51"/>
+    <w:lsdException w:name="Grid Table 7 Colorful Accent 6" w:uiPriority="52"/>
+    <w:lsdException w:name="List Table 1 Light" w:uiPriority="46"/>
+    <w:lsdException w:name="List Table 2" w:uiPriority="47"/>
+    <w:lsdException w:name="List Table 3" w:uiPriority="48"/>
+    <w:lsdException w:name="List Table 4" w:uiPriority="49"/>
+    <w:lsdException w:name="List Table 5 Dark" w:uiPriority="50"/>
+    <w:lsdException w:name="List Table 6 Colorful" w:uiPriority="51"/>
+    <w:lsdException w:name="List Table 7 Colorful" w:uiPriority="52"/>
+    <w:lsdException w:name="List Table 1 Light Accent 1" w:uiPriority="46"/>
+    <w:lsdException w:name="List Table 2 Accent 1" w:uiPriority="47"/>
+    <w:lsdException w:name="List Table 3 Accent 1" w:uiPriority="48"/>
+    <w:lsdException w:name="List Table 4 Accent 1" w:uiPriority="49"/>
+    <w:lsdException w:name="List Table 5 Dark Accent 1" w:uiPriority="50"/>
+    <w:lsdException w:name="List Table 6 Colorful Accent 1" w:uiPriority="51"/>
+    <w:lsdException w:name="List Table 7 Colorful Accent 1" w:uiPriority="52"/>
+    <w:lsdException w:name="List Table 1 Light Accent 2" w:uiPriority="46"/>
+    <w:lsdException w:name="List Table 2 Accent 2" w:uiPriority="47"/>
+    <w:lsdException w:name="List Table 3 Accent 2" w:uiPriority="48"/>
+    <w:lsdException w:name="List Table 4 Accent 2" w:uiPriority="49"/>
+    <w:lsdException w:name="List Table 5 Dark Accent 2" w:uiPriority="50"/>
+    <w:lsdException w:name="List Table 6 Colorful Accent 2" w:uiPriority="51"/>
+    <w:lsdException w:name="List Table 7 Colorful Accent 2" w:uiPriority="52"/>
+    <w:lsdException w:name="List Table 1 Light Accent 3" w:uiPriority="46"/>
+    <w:lsdException w:name="List Table 2 Accent 3" w:uiPriority="47"/>
+    <w:lsdException w:name="List Table 3 Accent 3" w:uiPriority="48"/>
+    <w:lsdException w:name="List Table 4 Accent 3" w:uiPriority="49"/>
+    <w:lsdException w:name="List Table 5 Dark Accent 3" w:uiPriority="50"/>
+    <w:lsdException w:name="List Table 6 Colorful Accent 3" w:uiPriority="51"/>
+    <w:lsdException w:name="List Table 7 Colorful Accent 3" w:uiPriority="52"/>
+    <w:lsdException w:name="List Table 1 Light Accent 4" w:uiPriority="46"/>
+    <w:lsdException w:name="List Table 2 Accent 4" w:uiPriority="47"/>
+    <w:lsdException w:name="List Table 3 Accent 4" w:uiPriority="48"/>
+    <w:lsdException w:name="List Table 4 Accent 4" w:uiPriority="49"/>
+    <w:lsdException w:name="List Table 5 Dark Accent 4" w:uiPriority="50"/>
+    <w:lsdException w:name="List Table 6 Colorful Accent 4" w:uiPriority="51"/>
+    <w:lsdException w:name="List Table 7 Colorful Accent 4" w:uiPriority="52"/>
+    <w:lsdException w:name="List Table 1 Light Accent 5" w:uiPriority="46"/>
+    <w:lsdException w:name="List Table 2 Accent 5" w:uiPriority="47"/>
+    <w:lsdException w:name="List Table 3 Accent 5" w:uiPriority="48"/>
+    <w:lsdException w:name="List Table 4 Accent 5" w:uiPriority="49"/>
+    <w:lsdException w:name="List Table 5 Dark Accent 5" w:uiPriority="50"/>
+    <w:lsdException w:name="List Table 6 Colorful Accent 5" w:uiPriority="51"/>
+    <w:lsdException w:name="List Table 7 Colorful Accent 5" w:uiPriority="52"/>
+    <w:lsdException w:name="List Table 1 Light Accent 6" w:uiPriority="46"/>
+    <w:lsdException w:name="List Table 2 Accent 6" w:uiPriority="47"/>
+    <w:lsdException w:name="List Table 3 Accent 6" w:uiPriority="48"/>
+    <w:lsdException w:name="List Table 4 Accent 6" w:uiPriority="49"/>
+    <w:lsdException w:name="List Table 5 Dark Accent 6" w:uiPriority="50"/>
+    <w:lsdException w:name="List Table 6 Colorful Accent 6" w:uiPriority="51"/>
+    <w:lsdException w:name="List Table 7 Colorful Accent 6" w:uiPriority="52"/>
   </w:latentStyles>
   <w:style w:type="paragraph" w:default="1" w:styleId="Normal">
     <w:name w:val="Normal"/>
@@ -7202,7 +6986,6 @@
     <w:uiPriority w:val="99"/>
     <w:semiHidden/>
     <w:unhideWhenUsed/>
-    <w:qFormat/>
     <w:tblPr>
       <w:tblInd w:w="0" w:type="dxa"/>
       <w:tblCellMar>
@@ -7228,7 +7011,6 @@
       <w:spacing w:after="0" w:line="240" w:lineRule="auto"/>
     </w:pPr>
     <w:tblPr>
-      <w:tblInd w:w="0" w:type="dxa"/>
       <w:tblBorders>
         <w:top w:val="single" w:sz="4" w:space="0" w:color="auto"/>
         <w:left w:val="single" w:sz="4" w:space="0" w:color="auto"/>
@@ -7237,12 +7019,6 @@
         <w:insideH w:val="single" w:sz="4" w:space="0" w:color="auto"/>
         <w:insideV w:val="single" w:sz="4" w:space="0" w:color="auto"/>
       </w:tblBorders>
-      <w:tblCellMar>
-        <w:top w:w="0" w:type="dxa"/>
-        <w:left w:w="108" w:type="dxa"/>
-        <w:bottom w:w="0" w:type="dxa"/>
-        <w:right w:w="108" w:type="dxa"/>
-      </w:tblCellMar>
     </w:tblPr>
   </w:style>
   <w:style w:type="paragraph" w:styleId="ListParagraph">
@@ -7285,7 +7061,6 @@
     <w:basedOn w:val="Normal"/>
     <w:link w:val="HeaderChar"/>
     <w:uiPriority w:val="99"/>
-    <w:semiHidden/>
     <w:unhideWhenUsed/>
     <w:rsid w:val="00DA119E"/>
     <w:pPr>
@@ -7301,7 +7076,6 @@
     <w:basedOn w:val="DefaultParagraphFont"/>
     <w:link w:val="Header"/>
     <w:uiPriority w:val="99"/>
-    <w:semiHidden/>
     <w:rsid w:val="00DA119E"/>
   </w:style>
   <w:style w:type="paragraph" w:styleId="Footer">
@@ -7309,7 +7083,6 @@
     <w:basedOn w:val="Normal"/>
     <w:link w:val="FooterChar"/>
     <w:uiPriority w:val="99"/>
-    <w:semiHidden/>
     <w:unhideWhenUsed/>
     <w:rsid w:val="00DA119E"/>
     <w:pPr>
@@ -7325,7 +7098,6 @@
     <w:basedOn w:val="DefaultParagraphFont"/>
     <w:link w:val="Footer"/>
     <w:uiPriority w:val="99"/>
-    <w:semiHidden/>
     <w:rsid w:val="00DA119E"/>
   </w:style>
 </w:styles>
@@ -7586,8 +7358,20 @@
   <a:extraClrSchemeLst/>
   <a:extLst>
     <a:ext uri="{05A4C25C-085E-4340-85A3-A5531E510DB2}">
-      <thm15:themeFamily xmlns:thm15="http://schemas.microsoft.com/office/thememl/2012/main" xmlns="" name="Office Theme" id="{62F939B6-93AF-4DB8-9C6B-D6C7DFDC589F}" vid="{4A3C46E8-61CC-4603-A589-7422A47A8E4A}"/>
+      <thm15:themeFamily xmlns:thm15="http://schemas.microsoft.com/office/thememl/2012/main" name="Office Theme" id="{62F939B6-93AF-4DB8-9C6B-D6C7DFDC589F}" vid="{4A3C46E8-61CC-4603-A589-7422A47A8E4A}"/>
     </a:ext>
   </a:extLst>
 </a:theme>
+</file>
+
+<file path=customXml/item1.xml><?xml version="1.0" encoding="utf-8"?>
+<b:Sources xmlns:b="http://schemas.openxmlformats.org/officeDocument/2006/bibliography" xmlns="http://schemas.openxmlformats.org/officeDocument/2006/bibliography" SelectedStyle="\APASixthEditionOfficeOnline.xsl" StyleName="APA" Version="6"/>
+</file>
+
+<file path=customXml/itemProps1.xml><?xml version="1.0" encoding="utf-8"?>
+<ds:datastoreItem xmlns:ds="http://schemas.openxmlformats.org/officeDocument/2006/customXml" ds:itemID="{EF3020F0-E40A-45FF-91EC-561C3A63CEFC}">
+  <ds:schemaRefs>
+    <ds:schemaRef ds:uri="http://schemas.openxmlformats.org/officeDocument/2006/bibliography"/>
+  </ds:schemaRefs>
+</ds:datastoreItem>
 </file>
</xml_diff>